<commit_message>
Updated queries to create summary table
</commit_message>
<xml_diff>
--- a/SQL queries.docx
+++ b/SQL queries.docx
@@ -2412,6 +2412,4928 @@
           <w:lang w:val="en-US"/>
         </w:rPr>
       </w:pPr>
+    </w:p>
+    <w:p>
+      <w:pPr>
+        <w:rPr>
+          <w:lang w:val="en-US"/>
+        </w:rPr>
+      </w:pPr>
+    </w:p>
+    <w:p>
+      <w:pPr>
+        <w:rPr>
+          <w:b/>
+          <w:bCs/>
+          <w:sz w:val="24"/>
+          <w:szCs w:val="24"/>
+          <w:lang w:val="en-US"/>
+        </w:rPr>
+      </w:pPr>
+      <w:r>
+        <w:rPr>
+          <w:b/>
+          <w:bCs/>
+          <w:sz w:val="24"/>
+          <w:szCs w:val="24"/>
+          <w:lang w:val="en-US"/>
+        </w:rPr>
+        <w:t>Creating the Summary Table:</w:t>
+      </w:r>
+    </w:p>
+    <w:p>
+      <w:pPr>
+        <w:rPr>
+          <w:lang w:val="en-US"/>
+        </w:rPr>
+      </w:pPr>
+    </w:p>
+    <w:p>
+      <w:pPr>
+        <w:rPr>
+          <w:lang w:val="en-US"/>
+        </w:rPr>
+      </w:pPr>
+      <w:proofErr w:type="spellStart"/>
+      <w:r>
+        <w:rPr>
+          <w:lang w:val="en-US"/>
+        </w:rPr>
+        <w:t>mysql</w:t>
+      </w:r>
+      <w:proofErr w:type="spellEnd"/>
+      <w:r>
+        <w:rPr>
+          <w:lang w:val="en-US"/>
+        </w:rPr>
+        <w:t xml:space="preserve">&gt; CREATE TABLE </w:t>
+      </w:r>
+      <w:proofErr w:type="gramStart"/>
+      <w:r>
+        <w:rPr>
+          <w:lang w:val="en-US"/>
+        </w:rPr>
+        <w:t>summary(</w:t>
+      </w:r>
+      <w:proofErr w:type="gramEnd"/>
+    </w:p>
+    <w:p>
+      <w:pPr>
+        <w:rPr>
+          <w:lang w:val="en-US"/>
+        </w:rPr>
+      </w:pPr>
+      <w:r>
+        <w:rPr>
+          <w:lang w:val="en-US"/>
+        </w:rPr>
+        <w:t xml:space="preserve">    -&gt; Country </w:t>
+      </w:r>
+      <w:proofErr w:type="gramStart"/>
+      <w:r>
+        <w:rPr>
+          <w:lang w:val="en-US"/>
+        </w:rPr>
+        <w:t>VARCHAR(</w:t>
+      </w:r>
+      <w:proofErr w:type="gramEnd"/>
+      <w:r>
+        <w:rPr>
+          <w:lang w:val="en-US"/>
+        </w:rPr>
+        <w:t>15) NOT NULL PRIMARY KEY,</w:t>
+      </w:r>
+    </w:p>
+    <w:p>
+      <w:pPr>
+        <w:rPr>
+          <w:lang w:val="en-US"/>
+        </w:rPr>
+      </w:pPr>
+      <w:r>
+        <w:rPr>
+          <w:lang w:val="en-US"/>
+        </w:rPr>
+        <w:t xml:space="preserve">    -&gt; </w:t>
+      </w:r>
+      <w:proofErr w:type="spellStart"/>
+      <w:r>
+        <w:rPr>
+          <w:lang w:val="en-US"/>
+        </w:rPr>
+        <w:t>Years_count</w:t>
+      </w:r>
+      <w:proofErr w:type="spellEnd"/>
+      <w:r>
+        <w:rPr>
+          <w:lang w:val="en-US"/>
+        </w:rPr>
+        <w:t xml:space="preserve"> </w:t>
+      </w:r>
+      <w:proofErr w:type="gramStart"/>
+      <w:r>
+        <w:rPr>
+          <w:lang w:val="en-US"/>
+        </w:rPr>
+        <w:t>INT(</w:t>
+      </w:r>
+      <w:proofErr w:type="gramEnd"/>
+      <w:r>
+        <w:rPr>
+          <w:lang w:val="en-US"/>
+        </w:rPr>
+        <w:t>2),</w:t>
+      </w:r>
+    </w:p>
+    <w:p>
+      <w:pPr>
+        <w:rPr>
+          <w:lang w:val="en-US"/>
+        </w:rPr>
+      </w:pPr>
+      <w:r>
+        <w:rPr>
+          <w:lang w:val="en-US"/>
+        </w:rPr>
+        <w:t xml:space="preserve">    -&gt; </w:t>
+      </w:r>
+      <w:proofErr w:type="spellStart"/>
+      <w:r>
+        <w:rPr>
+          <w:lang w:val="en-US"/>
+        </w:rPr>
+        <w:t>RGDP_sum</w:t>
+      </w:r>
+      <w:proofErr w:type="spellEnd"/>
+      <w:r>
+        <w:rPr>
+          <w:lang w:val="en-US"/>
+        </w:rPr>
+        <w:t xml:space="preserve"> </w:t>
+      </w:r>
+      <w:proofErr w:type="gramStart"/>
+      <w:r>
+        <w:rPr>
+          <w:lang w:val="en-US"/>
+        </w:rPr>
+        <w:t>DECIMAL(</w:t>
+      </w:r>
+      <w:proofErr w:type="gramEnd"/>
+      <w:r>
+        <w:rPr>
+          <w:lang w:val="en-US"/>
+        </w:rPr>
+        <w:t>8,4),</w:t>
+      </w:r>
+    </w:p>
+    <w:p>
+      <w:r>
+        <w:rPr>
+          <w:lang w:val="en-US"/>
+        </w:rPr>
+        <w:t xml:space="preserve">    </w:t>
+      </w:r>
+      <w:r>
+        <w:t xml:space="preserve">-&gt; </w:t>
+      </w:r>
+      <w:proofErr w:type="spellStart"/>
+      <w:r>
+        <w:t>NGDP_sum</w:t>
+      </w:r>
+      <w:proofErr w:type="spellEnd"/>
+      <w:r>
+        <w:t xml:space="preserve"> </w:t>
+      </w:r>
+      <w:proofErr w:type="gramStart"/>
+      <w:r>
+        <w:t>DECIMAL(</w:t>
+      </w:r>
+      <w:proofErr w:type="gramEnd"/>
+      <w:r>
+        <w:t>10,3),</w:t>
+      </w:r>
+    </w:p>
+    <w:p>
+      <w:r>
+        <w:t xml:space="preserve">    -&gt; </w:t>
+      </w:r>
+      <w:proofErr w:type="spellStart"/>
+      <w:r>
+        <w:t>GDP_pc_sum</w:t>
+      </w:r>
+      <w:proofErr w:type="spellEnd"/>
+      <w:r>
+        <w:t xml:space="preserve"> </w:t>
+      </w:r>
+      <w:proofErr w:type="gramStart"/>
+      <w:r>
+        <w:t>DECIMAL(</w:t>
+      </w:r>
+      <w:proofErr w:type="gramEnd"/>
+      <w:r>
+        <w:t>6,3),</w:t>
+      </w:r>
+    </w:p>
+    <w:p>
+      <w:pPr>
+        <w:rPr>
+          <w:lang w:val="en-US"/>
+        </w:rPr>
+      </w:pPr>
+      <w:r>
+        <w:t xml:space="preserve">    </w:t>
+      </w:r>
+      <w:r>
+        <w:rPr>
+          <w:lang w:val="en-US"/>
+        </w:rPr>
+        <w:t xml:space="preserve">-&gt; </w:t>
+      </w:r>
+      <w:proofErr w:type="spellStart"/>
+      <w:r>
+        <w:rPr>
+          <w:lang w:val="en-US"/>
+        </w:rPr>
+        <w:t>Inflation_sum</w:t>
+      </w:r>
+      <w:proofErr w:type="spellEnd"/>
+      <w:r>
+        <w:rPr>
+          <w:lang w:val="en-US"/>
+        </w:rPr>
+        <w:t xml:space="preserve"> </w:t>
+      </w:r>
+      <w:proofErr w:type="gramStart"/>
+      <w:r>
+        <w:rPr>
+          <w:lang w:val="en-US"/>
+        </w:rPr>
+        <w:t>DECIMAL(</w:t>
+      </w:r>
+      <w:proofErr w:type="gramEnd"/>
+      <w:r>
+        <w:rPr>
+          <w:lang w:val="en-US"/>
+        </w:rPr>
+        <w:t>6,3),</w:t>
+      </w:r>
+    </w:p>
+    <w:p>
+      <w:pPr>
+        <w:rPr>
+          <w:lang w:val="en-US"/>
+        </w:rPr>
+      </w:pPr>
+      <w:r>
+        <w:rPr>
+          <w:lang w:val="en-US"/>
+        </w:rPr>
+        <w:t xml:space="preserve">    -&gt; </w:t>
+      </w:r>
+      <w:proofErr w:type="spellStart"/>
+      <w:r>
+        <w:rPr>
+          <w:lang w:val="en-US"/>
+        </w:rPr>
+        <w:t>Unemployment_sum</w:t>
+      </w:r>
+      <w:proofErr w:type="spellEnd"/>
+      <w:r>
+        <w:rPr>
+          <w:lang w:val="en-US"/>
+        </w:rPr>
+        <w:t xml:space="preserve"> </w:t>
+      </w:r>
+      <w:proofErr w:type="gramStart"/>
+      <w:r>
+        <w:rPr>
+          <w:lang w:val="en-US"/>
+        </w:rPr>
+        <w:t>DECIMAL(</w:t>
+      </w:r>
+      <w:proofErr w:type="gramEnd"/>
+      <w:r>
+        <w:rPr>
+          <w:lang w:val="en-US"/>
+        </w:rPr>
+        <w:t>6,3),</w:t>
+      </w:r>
+    </w:p>
+    <w:p>
+      <w:pPr>
+        <w:rPr>
+          <w:lang w:val="en-US"/>
+        </w:rPr>
+      </w:pPr>
+      <w:r>
+        <w:rPr>
+          <w:lang w:val="en-US"/>
+        </w:rPr>
+        <w:t xml:space="preserve">    -&gt; </w:t>
+      </w:r>
+      <w:proofErr w:type="spellStart"/>
+      <w:r>
+        <w:rPr>
+          <w:lang w:val="en-US"/>
+        </w:rPr>
+        <w:t>Net_LB_sum</w:t>
+      </w:r>
+      <w:proofErr w:type="spellEnd"/>
+      <w:r>
+        <w:rPr>
+          <w:lang w:val="en-US"/>
+        </w:rPr>
+        <w:t xml:space="preserve"> </w:t>
+      </w:r>
+      <w:proofErr w:type="gramStart"/>
+      <w:r>
+        <w:rPr>
+          <w:lang w:val="en-US"/>
+        </w:rPr>
+        <w:t>DECIMAL(</w:t>
+      </w:r>
+      <w:proofErr w:type="gramEnd"/>
+      <w:r>
+        <w:rPr>
+          <w:lang w:val="en-US"/>
+        </w:rPr>
+        <w:t>6,3),</w:t>
+      </w:r>
+    </w:p>
+    <w:p>
+      <w:pPr>
+        <w:rPr>
+          <w:lang w:val="en-US"/>
+        </w:rPr>
+      </w:pPr>
+      <w:r>
+        <w:rPr>
+          <w:lang w:val="en-US"/>
+        </w:rPr>
+        <w:t xml:space="preserve">    -&gt; </w:t>
+      </w:r>
+      <w:proofErr w:type="spellStart"/>
+      <w:r>
+        <w:rPr>
+          <w:lang w:val="en-US"/>
+        </w:rPr>
+        <w:t>Account_Balance_sum</w:t>
+      </w:r>
+      <w:proofErr w:type="spellEnd"/>
+      <w:r>
+        <w:rPr>
+          <w:lang w:val="en-US"/>
+        </w:rPr>
+        <w:t xml:space="preserve"> </w:t>
+      </w:r>
+      <w:proofErr w:type="gramStart"/>
+      <w:r>
+        <w:rPr>
+          <w:lang w:val="en-US"/>
+        </w:rPr>
+        <w:t>DECIMAL(</w:t>
+      </w:r>
+      <w:proofErr w:type="gramEnd"/>
+      <w:r>
+        <w:rPr>
+          <w:lang w:val="en-US"/>
+        </w:rPr>
+        <w:t>6,3)</w:t>
+      </w:r>
+    </w:p>
+    <w:p>
+      <w:pPr>
+        <w:rPr>
+          <w:lang w:val="en-US"/>
+        </w:rPr>
+      </w:pPr>
+      <w:r>
+        <w:rPr>
+          <w:lang w:val="en-US"/>
+        </w:rPr>
+        <w:t xml:space="preserve">    -&gt; );</w:t>
+      </w:r>
+    </w:p>
+    <w:p>
+      <w:pPr>
+        <w:rPr>
+          <w:lang w:val="en-US"/>
+        </w:rPr>
+      </w:pPr>
+      <w:r>
+        <w:rPr>
+          <w:lang w:val="en-US"/>
+        </w:rPr>
+        <w:t>Query OK, 0 rows affected, 1 warning (1.28 sec)</w:t>
+      </w:r>
+    </w:p>
+    <w:p>
+      <w:pPr>
+        <w:rPr>
+          <w:lang w:val="en-US"/>
+        </w:rPr>
+      </w:pPr>
+    </w:p>
+    <w:p>
+      <w:pPr>
+        <w:rPr>
+          <w:lang w:val="en-US"/>
+        </w:rPr>
+      </w:pPr>
+      <w:proofErr w:type="spellStart"/>
+      <w:r>
+        <w:rPr>
+          <w:lang w:val="en-US"/>
+        </w:rPr>
+        <w:t>mysql</w:t>
+      </w:r>
+      <w:proofErr w:type="spellEnd"/>
+      <w:r>
+        <w:rPr>
+          <w:lang w:val="en-US"/>
+        </w:rPr>
+        <w:t xml:space="preserve">&gt; INSERT INTO summary </w:t>
+      </w:r>
+      <w:proofErr w:type="gramStart"/>
+      <w:r>
+        <w:rPr>
+          <w:lang w:val="en-US"/>
+        </w:rPr>
+        <w:t>VALUES(</w:t>
+      </w:r>
+      <w:proofErr w:type="gramEnd"/>
+      <w:r>
+        <w:rPr>
+          <w:lang w:val="en-US"/>
+        </w:rPr>
+        <w:t xml:space="preserve">'Australia', (SELECT COUNT(Year) FROM </w:t>
+      </w:r>
+      <w:proofErr w:type="spellStart"/>
+      <w:r>
+        <w:rPr>
+          <w:lang w:val="en-US"/>
+        </w:rPr>
+        <w:t>australia</w:t>
+      </w:r>
+      <w:proofErr w:type="spellEnd"/>
+      <w:r>
+        <w:rPr>
+          <w:lang w:val="en-US"/>
+        </w:rPr>
+        <w:t xml:space="preserve">), (SELECT SUM(RGDP) FROM </w:t>
+      </w:r>
+      <w:proofErr w:type="spellStart"/>
+      <w:r>
+        <w:rPr>
+          <w:lang w:val="en-US"/>
+        </w:rPr>
+        <w:t>australia</w:t>
+      </w:r>
+      <w:proofErr w:type="spellEnd"/>
+      <w:r>
+        <w:rPr>
+          <w:lang w:val="en-US"/>
+        </w:rPr>
+        <w:t>),</w:t>
+      </w:r>
+      <w:r>
+        <w:rPr>
+          <w:lang w:val="en-US"/>
+        </w:rPr>
+        <w:t xml:space="preserve"> </w:t>
+      </w:r>
+      <w:r>
+        <w:rPr>
+          <w:lang w:val="en-US"/>
+        </w:rPr>
+        <w:t xml:space="preserve">(SELECT SUM(NGDP) FROM </w:t>
+      </w:r>
+      <w:proofErr w:type="spellStart"/>
+      <w:r>
+        <w:rPr>
+          <w:lang w:val="en-US"/>
+        </w:rPr>
+        <w:t>australia</w:t>
+      </w:r>
+      <w:proofErr w:type="spellEnd"/>
+      <w:r>
+        <w:rPr>
+          <w:lang w:val="en-US"/>
+        </w:rPr>
+        <w:t>), (SELECT SUM(</w:t>
+      </w:r>
+      <w:proofErr w:type="spellStart"/>
+      <w:r>
+        <w:rPr>
+          <w:lang w:val="en-US"/>
+        </w:rPr>
+        <w:t>GDP_pc</w:t>
+      </w:r>
+      <w:proofErr w:type="spellEnd"/>
+      <w:r>
+        <w:rPr>
+          <w:lang w:val="en-US"/>
+        </w:rPr>
+        <w:t xml:space="preserve">) FROM </w:t>
+      </w:r>
+      <w:proofErr w:type="spellStart"/>
+      <w:r>
+        <w:rPr>
+          <w:lang w:val="en-US"/>
+        </w:rPr>
+        <w:t>australia</w:t>
+      </w:r>
+      <w:proofErr w:type="spellEnd"/>
+      <w:r>
+        <w:rPr>
+          <w:lang w:val="en-US"/>
+        </w:rPr>
+        <w:t xml:space="preserve">), (SELECT SUM(Inflation) FROM </w:t>
+      </w:r>
+      <w:proofErr w:type="spellStart"/>
+      <w:r>
+        <w:rPr>
+          <w:lang w:val="en-US"/>
+        </w:rPr>
+        <w:t>australia</w:t>
+      </w:r>
+      <w:proofErr w:type="spellEnd"/>
+      <w:r>
+        <w:rPr>
+          <w:lang w:val="en-US"/>
+        </w:rPr>
+        <w:t>), (SELE</w:t>
+      </w:r>
+    </w:p>
+    <w:p>
+      <w:pPr>
+        <w:rPr>
+          <w:lang w:val="en-US"/>
+        </w:rPr>
+      </w:pPr>
+      <w:r>
+        <w:rPr>
+          <w:lang w:val="en-US"/>
+        </w:rPr>
+        <w:t>CT SUM(</w:t>
+      </w:r>
+      <w:proofErr w:type="spellStart"/>
+      <w:r>
+        <w:rPr>
+          <w:lang w:val="en-US"/>
+        </w:rPr>
+        <w:t>Unemployment_Rate</w:t>
+      </w:r>
+      <w:proofErr w:type="spellEnd"/>
+      <w:r>
+        <w:rPr>
+          <w:lang w:val="en-US"/>
+        </w:rPr>
+        <w:t xml:space="preserve">) FROM </w:t>
+      </w:r>
+      <w:proofErr w:type="spellStart"/>
+      <w:r>
+        <w:rPr>
+          <w:lang w:val="en-US"/>
+        </w:rPr>
+        <w:t>australia</w:t>
+      </w:r>
+      <w:proofErr w:type="spellEnd"/>
+      <w:r>
+        <w:rPr>
+          <w:lang w:val="en-US"/>
+        </w:rPr>
+        <w:t>), (SELECT SUM(</w:t>
+      </w:r>
+      <w:proofErr w:type="spellStart"/>
+      <w:r>
+        <w:rPr>
+          <w:lang w:val="en-US"/>
+        </w:rPr>
+        <w:t>Net_LB</w:t>
+      </w:r>
+      <w:proofErr w:type="spellEnd"/>
+      <w:r>
+        <w:rPr>
+          <w:lang w:val="en-US"/>
+        </w:rPr>
+        <w:t xml:space="preserve">) FROM </w:t>
+      </w:r>
+      <w:proofErr w:type="spellStart"/>
+      <w:r>
+        <w:rPr>
+          <w:lang w:val="en-US"/>
+        </w:rPr>
+        <w:t>australia</w:t>
+      </w:r>
+      <w:proofErr w:type="spellEnd"/>
+      <w:r>
+        <w:rPr>
+          <w:lang w:val="en-US"/>
+        </w:rPr>
+        <w:t>), (SELECT SUM(</w:t>
+      </w:r>
+      <w:proofErr w:type="spellStart"/>
+      <w:r>
+        <w:rPr>
+          <w:lang w:val="en-US"/>
+        </w:rPr>
+        <w:t>Account_Balance</w:t>
+      </w:r>
+      <w:proofErr w:type="spellEnd"/>
+      <w:r>
+        <w:rPr>
+          <w:lang w:val="en-US"/>
+        </w:rPr>
+        <w:t xml:space="preserve">) FROM </w:t>
+      </w:r>
+      <w:proofErr w:type="spellStart"/>
+      <w:r>
+        <w:rPr>
+          <w:lang w:val="en-US"/>
+        </w:rPr>
+        <w:t>aust</w:t>
+      </w:r>
+      <w:proofErr w:type="spellEnd"/>
+    </w:p>
+    <w:p>
+      <w:pPr>
+        <w:rPr>
+          <w:lang w:val="en-US"/>
+        </w:rPr>
+      </w:pPr>
+      <w:proofErr w:type="spellStart"/>
+      <w:r>
+        <w:rPr>
+          <w:lang w:val="en-US"/>
+        </w:rPr>
+        <w:t>ralia</w:t>
+      </w:r>
+      <w:proofErr w:type="spellEnd"/>
+      <w:r>
+        <w:rPr>
+          <w:lang w:val="en-US"/>
+        </w:rPr>
+        <w:t>)</w:t>
+      </w:r>
+      <w:proofErr w:type="gramStart"/>
+      <w:r>
+        <w:rPr>
+          <w:lang w:val="en-US"/>
+        </w:rPr>
+        <w:t>);</w:t>
+      </w:r>
+      <w:proofErr w:type="gramEnd"/>
+    </w:p>
+    <w:p>
+      <w:pPr>
+        <w:rPr>
+          <w:lang w:val="en-US"/>
+        </w:rPr>
+      </w:pPr>
+      <w:r>
+        <w:rPr>
+          <w:lang w:val="en-US"/>
+        </w:rPr>
+        <w:t>Query OK, 1 row affected (0.17 sec)</w:t>
+      </w:r>
+    </w:p>
+    <w:p>
+      <w:pPr>
+        <w:rPr>
+          <w:lang w:val="en-US"/>
+        </w:rPr>
+      </w:pPr>
+    </w:p>
+    <w:p>
+      <w:pPr>
+        <w:rPr>
+          <w:lang w:val="en-US"/>
+        </w:rPr>
+      </w:pPr>
+      <w:proofErr w:type="spellStart"/>
+      <w:r>
+        <w:rPr>
+          <w:lang w:val="en-US"/>
+        </w:rPr>
+        <w:t>mysql</w:t>
+      </w:r>
+      <w:proofErr w:type="spellEnd"/>
+      <w:r>
+        <w:rPr>
+          <w:lang w:val="en-US"/>
+        </w:rPr>
+        <w:t xml:space="preserve">&gt; SELECT * FROM </w:t>
+      </w:r>
+      <w:proofErr w:type="gramStart"/>
+      <w:r>
+        <w:rPr>
+          <w:lang w:val="en-US"/>
+        </w:rPr>
+        <w:t>summary;</w:t>
+      </w:r>
+      <w:proofErr w:type="gramEnd"/>
+    </w:p>
+    <w:p>
+      <w:pPr>
+        <w:rPr>
+          <w:lang w:val="en-US"/>
+        </w:rPr>
+      </w:pPr>
+      <w:r>
+        <w:rPr>
+          <w:lang w:val="en-US"/>
+        </w:rPr>
+        <w:lastRenderedPageBreak/>
+        <w:t>+-----------+-------------+----------+-----------+------------+---------------+------------------+------------+-------</w:t>
+      </w:r>
+    </w:p>
+    <w:p>
+      <w:pPr>
+        <w:rPr>
+          <w:lang w:val="en-US"/>
+        </w:rPr>
+      </w:pPr>
+      <w:r>
+        <w:rPr>
+          <w:lang w:val="en-US"/>
+        </w:rPr>
+        <w:t>--------------+</w:t>
+      </w:r>
+    </w:p>
+    <w:p>
+      <w:pPr>
+        <w:rPr>
+          <w:lang w:val="en-US"/>
+        </w:rPr>
+      </w:pPr>
+      <w:r>
+        <w:rPr>
+          <w:lang w:val="en-US"/>
+        </w:rPr>
+        <w:t xml:space="preserve">| Country   | </w:t>
+      </w:r>
+      <w:proofErr w:type="spellStart"/>
+      <w:r>
+        <w:rPr>
+          <w:lang w:val="en-US"/>
+        </w:rPr>
+        <w:t>Years_count</w:t>
+      </w:r>
+      <w:proofErr w:type="spellEnd"/>
+      <w:r>
+        <w:rPr>
+          <w:lang w:val="en-US"/>
+        </w:rPr>
+        <w:t xml:space="preserve"> | </w:t>
+      </w:r>
+      <w:proofErr w:type="spellStart"/>
+      <w:r>
+        <w:rPr>
+          <w:lang w:val="en-US"/>
+        </w:rPr>
+        <w:t>RGDP_sum</w:t>
+      </w:r>
+      <w:proofErr w:type="spellEnd"/>
+      <w:r>
+        <w:rPr>
+          <w:lang w:val="en-US"/>
+        </w:rPr>
+        <w:t xml:space="preserve"> | </w:t>
+      </w:r>
+      <w:proofErr w:type="spellStart"/>
+      <w:r>
+        <w:rPr>
+          <w:lang w:val="en-US"/>
+        </w:rPr>
+        <w:t>NGDP_</w:t>
+      </w:r>
+      <w:proofErr w:type="gramStart"/>
+      <w:r>
+        <w:rPr>
+          <w:lang w:val="en-US"/>
+        </w:rPr>
+        <w:t>sum</w:t>
+      </w:r>
+      <w:proofErr w:type="spellEnd"/>
+      <w:r>
+        <w:rPr>
+          <w:lang w:val="en-US"/>
+        </w:rPr>
+        <w:t xml:space="preserve">  |</w:t>
+      </w:r>
+      <w:proofErr w:type="gramEnd"/>
+      <w:r>
+        <w:rPr>
+          <w:lang w:val="en-US"/>
+        </w:rPr>
+        <w:t xml:space="preserve"> </w:t>
+      </w:r>
+      <w:proofErr w:type="spellStart"/>
+      <w:r>
+        <w:rPr>
+          <w:lang w:val="en-US"/>
+        </w:rPr>
+        <w:t>GDP_pc_sum</w:t>
+      </w:r>
+      <w:proofErr w:type="spellEnd"/>
+      <w:r>
+        <w:rPr>
+          <w:lang w:val="en-US"/>
+        </w:rPr>
+        <w:t xml:space="preserve"> | </w:t>
+      </w:r>
+      <w:proofErr w:type="spellStart"/>
+      <w:r>
+        <w:rPr>
+          <w:lang w:val="en-US"/>
+        </w:rPr>
+        <w:t>Inflation_sum</w:t>
+      </w:r>
+      <w:proofErr w:type="spellEnd"/>
+      <w:r>
+        <w:rPr>
+          <w:lang w:val="en-US"/>
+        </w:rPr>
+        <w:t xml:space="preserve"> | </w:t>
+      </w:r>
+      <w:proofErr w:type="spellStart"/>
+      <w:r>
+        <w:rPr>
+          <w:lang w:val="en-US"/>
+        </w:rPr>
+        <w:t>Unemployment_sum</w:t>
+      </w:r>
+      <w:proofErr w:type="spellEnd"/>
+      <w:r>
+        <w:rPr>
+          <w:lang w:val="en-US"/>
+        </w:rPr>
+        <w:t xml:space="preserve"> | </w:t>
+      </w:r>
+      <w:proofErr w:type="spellStart"/>
+      <w:r>
+        <w:rPr>
+          <w:lang w:val="en-US"/>
+        </w:rPr>
+        <w:t>Net_LB_sum</w:t>
+      </w:r>
+      <w:proofErr w:type="spellEnd"/>
+      <w:r>
+        <w:rPr>
+          <w:lang w:val="en-US"/>
+        </w:rPr>
+        <w:t xml:space="preserve"> | </w:t>
+      </w:r>
+      <w:proofErr w:type="spellStart"/>
+      <w:r>
+        <w:rPr>
+          <w:lang w:val="en-US"/>
+        </w:rPr>
+        <w:t>Accoun</w:t>
+      </w:r>
+      <w:proofErr w:type="spellEnd"/>
+    </w:p>
+    <w:p>
+      <w:pPr>
+        <w:rPr>
+          <w:lang w:val="en-US"/>
+        </w:rPr>
+      </w:pPr>
+      <w:proofErr w:type="spellStart"/>
+      <w:r>
+        <w:rPr>
+          <w:lang w:val="en-US"/>
+        </w:rPr>
+        <w:t>t_Balance_sum</w:t>
+      </w:r>
+      <w:proofErr w:type="spellEnd"/>
+      <w:r>
+        <w:rPr>
+          <w:lang w:val="en-US"/>
+        </w:rPr>
+        <w:t xml:space="preserve"> |</w:t>
+      </w:r>
+    </w:p>
+    <w:p>
+      <w:pPr>
+        <w:rPr>
+          <w:lang w:val="en-US"/>
+        </w:rPr>
+      </w:pPr>
+      <w:r>
+        <w:rPr>
+          <w:lang w:val="en-US"/>
+        </w:rPr>
+        <w:t>+-----------+-------------+----------+-----------+------------+---------------+------------------+------------+-------</w:t>
+      </w:r>
+    </w:p>
+    <w:p>
+      <w:pPr>
+        <w:rPr>
+          <w:lang w:val="en-US"/>
+        </w:rPr>
+      </w:pPr>
+      <w:r>
+        <w:rPr>
+          <w:lang w:val="en-US"/>
+        </w:rPr>
+        <w:t>--------------+</w:t>
+      </w:r>
+    </w:p>
+    <w:p>
+      <w:pPr>
+        <w:rPr>
+          <w:lang w:val="en-US"/>
+        </w:rPr>
+      </w:pPr>
+      <w:r>
+        <w:rPr>
+          <w:lang w:val="en-US"/>
+        </w:rPr>
+        <w:t xml:space="preserve">| Australia |          23 </w:t>
+      </w:r>
+      <w:proofErr w:type="gramStart"/>
+      <w:r>
+        <w:rPr>
+          <w:lang w:val="en-US"/>
+        </w:rPr>
+        <w:t>|  61.1220</w:t>
+      </w:r>
+      <w:proofErr w:type="gramEnd"/>
+      <w:r>
+        <w:rPr>
+          <w:lang w:val="en-US"/>
+        </w:rPr>
+        <w:t xml:space="preserve"> | 21754.560 |     26.195 |        57.603 |          133.237 |    -43.883 |</w:t>
+      </w:r>
+    </w:p>
+    <w:p>
+      <w:pPr>
+        <w:rPr>
+          <w:lang w:val="en-US"/>
+        </w:rPr>
+      </w:pPr>
+      <w:r>
+        <w:rPr>
+          <w:lang w:val="en-US"/>
+        </w:rPr>
+        <w:t xml:space="preserve">      -87.178 |</w:t>
+      </w:r>
+    </w:p>
+    <w:p>
+      <w:pPr>
+        <w:rPr>
+          <w:lang w:val="en-US"/>
+        </w:rPr>
+      </w:pPr>
+      <w:r>
+        <w:rPr>
+          <w:lang w:val="en-US"/>
+        </w:rPr>
+        <w:t>+-----------+-------------+----------+-----------+------------+---------------+------------------+------------+-------</w:t>
+      </w:r>
+    </w:p>
+    <w:p>
+      <w:pPr>
+        <w:rPr>
+          <w:lang w:val="en-US"/>
+        </w:rPr>
+      </w:pPr>
+      <w:r>
+        <w:rPr>
+          <w:lang w:val="en-US"/>
+        </w:rPr>
+        <w:t>--------------+</w:t>
+      </w:r>
+    </w:p>
+    <w:p>
+      <w:pPr>
+        <w:rPr>
+          <w:lang w:val="en-US"/>
+        </w:rPr>
+      </w:pPr>
+      <w:r>
+        <w:rPr>
+          <w:lang w:val="en-US"/>
+        </w:rPr>
+        <w:t>1 row in set (0.00 sec)</w:t>
+      </w:r>
+    </w:p>
+    <w:p>
+      <w:pPr>
+        <w:rPr>
+          <w:lang w:val="en-US"/>
+        </w:rPr>
+      </w:pPr>
+      <w:proofErr w:type="spellStart"/>
+      <w:r>
+        <w:rPr>
+          <w:lang w:val="en-US"/>
+        </w:rPr>
+        <w:t>mysql</w:t>
+      </w:r>
+      <w:proofErr w:type="spellEnd"/>
+      <w:r>
+        <w:rPr>
+          <w:lang w:val="en-US"/>
+        </w:rPr>
+        <w:t xml:space="preserve">&gt; INSERT INTO summary </w:t>
+      </w:r>
+      <w:proofErr w:type="gramStart"/>
+      <w:r>
+        <w:rPr>
+          <w:lang w:val="en-US"/>
+        </w:rPr>
+        <w:t>VALUES(</w:t>
+      </w:r>
+      <w:proofErr w:type="gramEnd"/>
+      <w:r>
+        <w:rPr>
+          <w:lang w:val="en-US"/>
+        </w:rPr>
+        <w:t xml:space="preserve">'Brunei', (SELECT COUNT(Year) FROM </w:t>
+      </w:r>
+      <w:proofErr w:type="spellStart"/>
+      <w:r>
+        <w:rPr>
+          <w:lang w:val="en-US"/>
+        </w:rPr>
+        <w:t>brunei</w:t>
+      </w:r>
+      <w:proofErr w:type="spellEnd"/>
+      <w:r>
+        <w:rPr>
+          <w:lang w:val="en-US"/>
+        </w:rPr>
+        <w:t xml:space="preserve">), (SELECT SUM(RGDP) FROM </w:t>
+      </w:r>
+      <w:proofErr w:type="spellStart"/>
+      <w:r>
+        <w:rPr>
+          <w:lang w:val="en-US"/>
+        </w:rPr>
+        <w:t>brunei</w:t>
+      </w:r>
+      <w:proofErr w:type="spellEnd"/>
+      <w:r>
+        <w:rPr>
+          <w:lang w:val="en-US"/>
+        </w:rPr>
+        <w:t>), (SELECT</w:t>
+      </w:r>
+    </w:p>
+    <w:p>
+      <w:pPr>
+        <w:rPr>
+          <w:lang w:val="en-US"/>
+        </w:rPr>
+      </w:pPr>
+      <w:r>
+        <w:rPr>
+          <w:lang w:val="en-US"/>
+        </w:rPr>
+        <w:t xml:space="preserve">SUM(NGDP) FROM </w:t>
+      </w:r>
+      <w:proofErr w:type="spellStart"/>
+      <w:r>
+        <w:rPr>
+          <w:lang w:val="en-US"/>
+        </w:rPr>
+        <w:t>brunei</w:t>
+      </w:r>
+      <w:proofErr w:type="spellEnd"/>
+      <w:r>
+        <w:rPr>
+          <w:lang w:val="en-US"/>
+        </w:rPr>
+        <w:t>), (SELECT SUM(</w:t>
+      </w:r>
+      <w:proofErr w:type="spellStart"/>
+      <w:r>
+        <w:rPr>
+          <w:lang w:val="en-US"/>
+        </w:rPr>
+        <w:t>GDP_pc</w:t>
+      </w:r>
+      <w:proofErr w:type="spellEnd"/>
+      <w:r>
+        <w:rPr>
+          <w:lang w:val="en-US"/>
+        </w:rPr>
+        <w:t xml:space="preserve">) FROM </w:t>
+      </w:r>
+      <w:proofErr w:type="spellStart"/>
+      <w:r>
+        <w:rPr>
+          <w:lang w:val="en-US"/>
+        </w:rPr>
+        <w:t>brunei</w:t>
+      </w:r>
+      <w:proofErr w:type="spellEnd"/>
+      <w:r>
+        <w:rPr>
+          <w:lang w:val="en-US"/>
+        </w:rPr>
+        <w:t xml:space="preserve">), (SELECT SUM(Inflation) FROM </w:t>
+      </w:r>
+      <w:proofErr w:type="spellStart"/>
+      <w:r>
+        <w:rPr>
+          <w:lang w:val="en-US"/>
+        </w:rPr>
+        <w:t>brunei</w:t>
+      </w:r>
+      <w:proofErr w:type="spellEnd"/>
+      <w:r>
+        <w:rPr>
+          <w:lang w:val="en-US"/>
+        </w:rPr>
+        <w:t xml:space="preserve">), (SELECT </w:t>
+      </w:r>
+      <w:proofErr w:type="gramStart"/>
+      <w:r>
+        <w:rPr>
+          <w:lang w:val="en-US"/>
+        </w:rPr>
+        <w:t>SUM(</w:t>
+      </w:r>
+      <w:proofErr w:type="spellStart"/>
+      <w:proofErr w:type="gramEnd"/>
+      <w:r>
+        <w:rPr>
+          <w:lang w:val="en-US"/>
+        </w:rPr>
+        <w:t>Unemploymen</w:t>
+      </w:r>
+      <w:proofErr w:type="spellEnd"/>
+    </w:p>
+    <w:p>
+      <w:pPr>
+        <w:rPr>
+          <w:lang w:val="en-US"/>
+        </w:rPr>
+      </w:pPr>
+      <w:proofErr w:type="spellStart"/>
+      <w:r>
+        <w:rPr>
+          <w:lang w:val="en-US"/>
+        </w:rPr>
+        <w:t>t_Rate</w:t>
+      </w:r>
+      <w:proofErr w:type="spellEnd"/>
+      <w:r>
+        <w:rPr>
+          <w:lang w:val="en-US"/>
+        </w:rPr>
+        <w:t xml:space="preserve">) FROM </w:t>
+      </w:r>
+      <w:proofErr w:type="spellStart"/>
+      <w:r>
+        <w:rPr>
+          <w:lang w:val="en-US"/>
+        </w:rPr>
+        <w:t>brunei</w:t>
+      </w:r>
+      <w:proofErr w:type="spellEnd"/>
+      <w:r>
+        <w:rPr>
+          <w:lang w:val="en-US"/>
+        </w:rPr>
+        <w:t>), (SELECT SUM(</w:t>
+      </w:r>
+      <w:proofErr w:type="spellStart"/>
+      <w:r>
+        <w:rPr>
+          <w:lang w:val="en-US"/>
+        </w:rPr>
+        <w:t>Net_LB</w:t>
+      </w:r>
+      <w:proofErr w:type="spellEnd"/>
+      <w:r>
+        <w:rPr>
+          <w:lang w:val="en-US"/>
+        </w:rPr>
+        <w:t xml:space="preserve">) FROM </w:t>
+      </w:r>
+      <w:proofErr w:type="spellStart"/>
+      <w:r>
+        <w:rPr>
+          <w:lang w:val="en-US"/>
+        </w:rPr>
+        <w:t>brunei</w:t>
+      </w:r>
+      <w:proofErr w:type="spellEnd"/>
+      <w:r>
+        <w:rPr>
+          <w:lang w:val="en-US"/>
+        </w:rPr>
+        <w:t>), (SELECT SUM(</w:t>
+      </w:r>
+      <w:proofErr w:type="spellStart"/>
+      <w:r>
+        <w:rPr>
+          <w:lang w:val="en-US"/>
+        </w:rPr>
+        <w:t>Account_Balance</w:t>
+      </w:r>
+      <w:proofErr w:type="spellEnd"/>
+      <w:r>
+        <w:rPr>
+          <w:lang w:val="en-US"/>
+        </w:rPr>
+        <w:t xml:space="preserve">) FROM </w:t>
+      </w:r>
+      <w:proofErr w:type="spellStart"/>
+      <w:r>
+        <w:rPr>
+          <w:lang w:val="en-US"/>
+        </w:rPr>
+        <w:t>brunei</w:t>
+      </w:r>
+      <w:proofErr w:type="spellEnd"/>
+      <w:r>
+        <w:rPr>
+          <w:lang w:val="en-US"/>
+        </w:rPr>
+        <w:t>)</w:t>
+      </w:r>
+      <w:proofErr w:type="gramStart"/>
+      <w:r>
+        <w:rPr>
+          <w:lang w:val="en-US"/>
+        </w:rPr>
+        <w:t>);</w:t>
+      </w:r>
+      <w:proofErr w:type="gramEnd"/>
+    </w:p>
+    <w:p>
+      <w:pPr>
+        <w:rPr>
+          <w:lang w:val="en-US"/>
+        </w:rPr>
+      </w:pPr>
+      <w:r>
+        <w:rPr>
+          <w:lang w:val="en-US"/>
+        </w:rPr>
+        <w:t>Query OK, 1 row affected (0.12 sec)</w:t>
+      </w:r>
+    </w:p>
+    <w:p>
+      <w:pPr>
+        <w:rPr>
+          <w:lang w:val="en-US"/>
+        </w:rPr>
+      </w:pPr>
+    </w:p>
+    <w:p>
+      <w:pPr>
+        <w:rPr>
+          <w:lang w:val="en-US"/>
+        </w:rPr>
+      </w:pPr>
+      <w:proofErr w:type="spellStart"/>
+      <w:r>
+        <w:rPr>
+          <w:lang w:val="en-US"/>
+        </w:rPr>
+        <w:t>mysql</w:t>
+      </w:r>
+      <w:proofErr w:type="spellEnd"/>
+      <w:r>
+        <w:rPr>
+          <w:lang w:val="en-US"/>
+        </w:rPr>
+        <w:t xml:space="preserve">&gt; INSERT INTO summary </w:t>
+      </w:r>
+      <w:proofErr w:type="gramStart"/>
+      <w:r>
+        <w:rPr>
+          <w:lang w:val="en-US"/>
+        </w:rPr>
+        <w:t>VALUES(</w:t>
+      </w:r>
+      <w:proofErr w:type="gramEnd"/>
+      <w:r>
+        <w:rPr>
+          <w:lang w:val="en-US"/>
+        </w:rPr>
+        <w:t xml:space="preserve">'Cambodia', (SELECT COUNT(Year) FROM </w:t>
+      </w:r>
+      <w:proofErr w:type="spellStart"/>
+      <w:r>
+        <w:rPr>
+          <w:lang w:val="en-US"/>
+        </w:rPr>
+        <w:t>cambodia</w:t>
+      </w:r>
+      <w:proofErr w:type="spellEnd"/>
+      <w:r>
+        <w:rPr>
+          <w:lang w:val="en-US"/>
+        </w:rPr>
+        <w:t xml:space="preserve">), (SELECT SUM(RGDP) FROM </w:t>
+      </w:r>
+      <w:proofErr w:type="spellStart"/>
+      <w:r>
+        <w:rPr>
+          <w:lang w:val="en-US"/>
+        </w:rPr>
+        <w:t>cambodia</w:t>
+      </w:r>
+      <w:proofErr w:type="spellEnd"/>
+      <w:r>
+        <w:rPr>
+          <w:lang w:val="en-US"/>
+        </w:rPr>
+        <w:t>), (S</w:t>
+      </w:r>
+    </w:p>
+    <w:p>
+      <w:pPr>
+        <w:rPr>
+          <w:lang w:val="en-US"/>
+        </w:rPr>
+      </w:pPr>
+      <w:r>
+        <w:rPr>
+          <w:lang w:val="en-US"/>
+        </w:rPr>
+        <w:t xml:space="preserve">ELECT SUM(NGDP) FROM </w:t>
+      </w:r>
+      <w:proofErr w:type="spellStart"/>
+      <w:r>
+        <w:rPr>
+          <w:lang w:val="en-US"/>
+        </w:rPr>
+        <w:t>cambodia</w:t>
+      </w:r>
+      <w:proofErr w:type="spellEnd"/>
+      <w:r>
+        <w:rPr>
+          <w:lang w:val="en-US"/>
+        </w:rPr>
+        <w:t>), (SELECT SUM(</w:t>
+      </w:r>
+      <w:proofErr w:type="spellStart"/>
+      <w:r>
+        <w:rPr>
+          <w:lang w:val="en-US"/>
+        </w:rPr>
+        <w:t>GDP_pc</w:t>
+      </w:r>
+      <w:proofErr w:type="spellEnd"/>
+      <w:r>
+        <w:rPr>
+          <w:lang w:val="en-US"/>
+        </w:rPr>
+        <w:t xml:space="preserve">) FROM </w:t>
+      </w:r>
+      <w:proofErr w:type="spellStart"/>
+      <w:r>
+        <w:rPr>
+          <w:lang w:val="en-US"/>
+        </w:rPr>
+        <w:t>cambodia</w:t>
+      </w:r>
+      <w:proofErr w:type="spellEnd"/>
+      <w:r>
+        <w:rPr>
+          <w:lang w:val="en-US"/>
+        </w:rPr>
+        <w:t xml:space="preserve">), (SELECT SUM(Inflation) FROM </w:t>
+      </w:r>
+      <w:proofErr w:type="spellStart"/>
+      <w:r>
+        <w:rPr>
+          <w:lang w:val="en-US"/>
+        </w:rPr>
+        <w:t>cambodia</w:t>
+      </w:r>
+      <w:proofErr w:type="spellEnd"/>
+      <w:r>
+        <w:rPr>
+          <w:lang w:val="en-US"/>
+        </w:rPr>
+        <w:t>), (SELECT SUM</w:t>
+      </w:r>
+    </w:p>
+    <w:p>
+      <w:pPr>
+        <w:rPr>
+          <w:lang w:val="en-US"/>
+        </w:rPr>
+      </w:pPr>
+      <w:r>
+        <w:rPr>
+          <w:lang w:val="en-US"/>
+        </w:rPr>
+        <w:t>(</w:t>
+      </w:r>
+      <w:proofErr w:type="spellStart"/>
+      <w:r>
+        <w:rPr>
+          <w:lang w:val="en-US"/>
+        </w:rPr>
+        <w:t>Unemployment_Rate</w:t>
+      </w:r>
+      <w:proofErr w:type="spellEnd"/>
+      <w:r>
+        <w:rPr>
+          <w:lang w:val="en-US"/>
+        </w:rPr>
+        <w:t xml:space="preserve">) FROM </w:t>
+      </w:r>
+      <w:proofErr w:type="spellStart"/>
+      <w:r>
+        <w:rPr>
+          <w:lang w:val="en-US"/>
+        </w:rPr>
+        <w:t>cambodia</w:t>
+      </w:r>
+      <w:proofErr w:type="spellEnd"/>
+      <w:r>
+        <w:rPr>
+          <w:lang w:val="en-US"/>
+        </w:rPr>
+        <w:t>), (SELECT SUM(</w:t>
+      </w:r>
+      <w:proofErr w:type="spellStart"/>
+      <w:r>
+        <w:rPr>
+          <w:lang w:val="en-US"/>
+        </w:rPr>
+        <w:t>Net_LB</w:t>
+      </w:r>
+      <w:proofErr w:type="spellEnd"/>
+      <w:r>
+        <w:rPr>
+          <w:lang w:val="en-US"/>
+        </w:rPr>
+        <w:t xml:space="preserve">) FROM </w:t>
+      </w:r>
+      <w:proofErr w:type="spellStart"/>
+      <w:r>
+        <w:rPr>
+          <w:lang w:val="en-US"/>
+        </w:rPr>
+        <w:t>cambodia</w:t>
+      </w:r>
+      <w:proofErr w:type="spellEnd"/>
+      <w:r>
+        <w:rPr>
+          <w:lang w:val="en-US"/>
+        </w:rPr>
+        <w:t>), (SELECT SUM(</w:t>
+      </w:r>
+      <w:proofErr w:type="spellStart"/>
+      <w:r>
+        <w:rPr>
+          <w:lang w:val="en-US"/>
+        </w:rPr>
+        <w:t>Account_Balance</w:t>
+      </w:r>
+      <w:proofErr w:type="spellEnd"/>
+      <w:r>
+        <w:rPr>
+          <w:lang w:val="en-US"/>
+        </w:rPr>
+        <w:t xml:space="preserve">) FROM </w:t>
+      </w:r>
+      <w:proofErr w:type="spellStart"/>
+      <w:r>
+        <w:rPr>
+          <w:lang w:val="en-US"/>
+        </w:rPr>
+        <w:t>cambodia</w:t>
+      </w:r>
+      <w:proofErr w:type="spellEnd"/>
+      <w:r>
+        <w:rPr>
+          <w:lang w:val="en-US"/>
+        </w:rPr>
+        <w:t>)</w:t>
+      </w:r>
+      <w:proofErr w:type="gramStart"/>
+      <w:r>
+        <w:rPr>
+          <w:lang w:val="en-US"/>
+        </w:rPr>
+        <w:t>);</w:t>
+      </w:r>
+      <w:proofErr w:type="gramEnd"/>
+    </w:p>
+    <w:p>
+      <w:pPr>
+        <w:rPr>
+          <w:lang w:val="en-US"/>
+        </w:rPr>
+      </w:pPr>
+      <w:r>
+        <w:rPr>
+          <w:lang w:val="en-US"/>
+        </w:rPr>
+        <w:t>Query OK, 1 row affected (0.13 sec)</w:t>
+      </w:r>
+    </w:p>
+    <w:p>
+      <w:pPr>
+        <w:rPr>
+          <w:lang w:val="en-US"/>
+        </w:rPr>
+      </w:pPr>
+    </w:p>
+    <w:p>
+      <w:pPr>
+        <w:rPr>
+          <w:lang w:val="en-US"/>
+        </w:rPr>
+      </w:pPr>
+      <w:proofErr w:type="spellStart"/>
+      <w:r>
+        <w:rPr>
+          <w:lang w:val="en-US"/>
+        </w:rPr>
+        <w:t>mysql</w:t>
+      </w:r>
+      <w:proofErr w:type="spellEnd"/>
+      <w:r>
+        <w:rPr>
+          <w:lang w:val="en-US"/>
+        </w:rPr>
+        <w:t xml:space="preserve">&gt; INSERT INTO summary </w:t>
+      </w:r>
+      <w:proofErr w:type="gramStart"/>
+      <w:r>
+        <w:rPr>
+          <w:lang w:val="en-US"/>
+        </w:rPr>
+        <w:t>VALUES(</w:t>
+      </w:r>
+      <w:proofErr w:type="gramEnd"/>
+      <w:r>
+        <w:rPr>
+          <w:lang w:val="en-US"/>
+        </w:rPr>
+        <w:t>'China', (SELECT COUNT(Year) FROM china), (SELECT SUM(RGDP) FROM china), (SELECT SUM</w:t>
+      </w:r>
+    </w:p>
+    <w:p>
+      <w:pPr>
+        <w:rPr>
+          <w:lang w:val="en-US"/>
+        </w:rPr>
+      </w:pPr>
+      <w:r>
+        <w:rPr>
+          <w:lang w:val="en-US"/>
+        </w:rPr>
+        <w:t>(NGDP) FROM china), (SELECT SUM(</w:t>
+      </w:r>
+      <w:proofErr w:type="spellStart"/>
+      <w:r>
+        <w:rPr>
+          <w:lang w:val="en-US"/>
+        </w:rPr>
+        <w:t>GDP_pc</w:t>
+      </w:r>
+      <w:proofErr w:type="spellEnd"/>
+      <w:r>
+        <w:rPr>
+          <w:lang w:val="en-US"/>
+        </w:rPr>
+        <w:t xml:space="preserve">) FROM china), (SELECT SUM(Inflation) FROM china), (SELECT </w:t>
+      </w:r>
+      <w:proofErr w:type="gramStart"/>
+      <w:r>
+        <w:rPr>
+          <w:lang w:val="en-US"/>
+        </w:rPr>
+        <w:t>SUM(</w:t>
+      </w:r>
+      <w:proofErr w:type="spellStart"/>
+      <w:proofErr w:type="gramEnd"/>
+      <w:r>
+        <w:rPr>
+          <w:lang w:val="en-US"/>
+        </w:rPr>
+        <w:t>Unemployment_Rate</w:t>
+      </w:r>
+      <w:proofErr w:type="spellEnd"/>
+    </w:p>
+    <w:p>
+      <w:pPr>
+        <w:rPr>
+          <w:lang w:val="en-US"/>
+        </w:rPr>
+      </w:pPr>
+      <w:r>
+        <w:rPr>
+          <w:lang w:val="en-US"/>
+        </w:rPr>
+        <w:t>) FROM china), (SELECT SUM(</w:t>
+      </w:r>
+      <w:proofErr w:type="spellStart"/>
+      <w:r>
+        <w:rPr>
+          <w:lang w:val="en-US"/>
+        </w:rPr>
+        <w:t>Net_LB</w:t>
+      </w:r>
+      <w:proofErr w:type="spellEnd"/>
+      <w:r>
+        <w:rPr>
+          <w:lang w:val="en-US"/>
+        </w:rPr>
+        <w:t>) FROM china), (SELECT SUM(</w:t>
+      </w:r>
+      <w:proofErr w:type="spellStart"/>
+      <w:r>
+        <w:rPr>
+          <w:lang w:val="en-US"/>
+        </w:rPr>
+        <w:t>Account_Balance</w:t>
+      </w:r>
+      <w:proofErr w:type="spellEnd"/>
+      <w:r>
+        <w:rPr>
+          <w:lang w:val="en-US"/>
+        </w:rPr>
+        <w:t>) FROM china)</w:t>
+      </w:r>
+      <w:proofErr w:type="gramStart"/>
+      <w:r>
+        <w:rPr>
+          <w:lang w:val="en-US"/>
+        </w:rPr>
+        <w:t>);</w:t>
+      </w:r>
+      <w:proofErr w:type="gramEnd"/>
+    </w:p>
+    <w:p>
+      <w:pPr>
+        <w:rPr>
+          <w:lang w:val="en-US"/>
+        </w:rPr>
+      </w:pPr>
+      <w:r>
+        <w:rPr>
+          <w:lang w:val="en-US"/>
+        </w:rPr>
+        <w:t>Query OK, 1 row affected (0.17 sec)</w:t>
+      </w:r>
+    </w:p>
+    <w:p>
+      <w:pPr>
+        <w:rPr>
+          <w:lang w:val="en-US"/>
+        </w:rPr>
+      </w:pPr>
+    </w:p>
+    <w:p>
+      <w:pPr>
+        <w:rPr>
+          <w:lang w:val="en-US"/>
+        </w:rPr>
+      </w:pPr>
+      <w:proofErr w:type="spellStart"/>
+      <w:r>
+        <w:rPr>
+          <w:lang w:val="en-US"/>
+        </w:rPr>
+        <w:t>mysql</w:t>
+      </w:r>
+      <w:proofErr w:type="spellEnd"/>
+      <w:r>
+        <w:rPr>
+          <w:lang w:val="en-US"/>
+        </w:rPr>
+        <w:t xml:space="preserve">&gt; INSERT INTO summary </w:t>
+      </w:r>
+      <w:proofErr w:type="gramStart"/>
+      <w:r>
+        <w:rPr>
+          <w:lang w:val="en-US"/>
+        </w:rPr>
+        <w:t>VALUES(</w:t>
+      </w:r>
+      <w:proofErr w:type="gramEnd"/>
+      <w:r>
+        <w:rPr>
+          <w:lang w:val="en-US"/>
+        </w:rPr>
+        <w:t xml:space="preserve">'Indonesia', (SELECT COUNT(Year) FROM </w:t>
+      </w:r>
+      <w:proofErr w:type="spellStart"/>
+      <w:r>
+        <w:rPr>
+          <w:lang w:val="en-US"/>
+        </w:rPr>
+        <w:t>indonesia</w:t>
+      </w:r>
+      <w:proofErr w:type="spellEnd"/>
+      <w:r>
+        <w:rPr>
+          <w:lang w:val="en-US"/>
+        </w:rPr>
+        <w:t xml:space="preserve">), (SELECT SUM(RGDP) FROM </w:t>
+      </w:r>
+      <w:proofErr w:type="spellStart"/>
+      <w:r>
+        <w:rPr>
+          <w:lang w:val="en-US"/>
+        </w:rPr>
+        <w:t>indonesia</w:t>
+      </w:r>
+      <w:proofErr w:type="spellEnd"/>
+      <w:r>
+        <w:rPr>
+          <w:lang w:val="en-US"/>
+        </w:rPr>
+        <w:t>),</w:t>
+      </w:r>
+    </w:p>
+    <w:p>
+      <w:pPr>
+        <w:rPr>
+          <w:lang w:val="en-US"/>
+        </w:rPr>
+      </w:pPr>
+      <w:r>
+        <w:rPr>
+          <w:lang w:val="en-US"/>
+        </w:rPr>
+        <w:t xml:space="preserve"> (SELECT SUM(NGDP) FROM </w:t>
+      </w:r>
+      <w:proofErr w:type="spellStart"/>
+      <w:r>
+        <w:rPr>
+          <w:lang w:val="en-US"/>
+        </w:rPr>
+        <w:t>indonesia</w:t>
+      </w:r>
+      <w:proofErr w:type="spellEnd"/>
+      <w:r>
+        <w:rPr>
+          <w:lang w:val="en-US"/>
+        </w:rPr>
+        <w:t>), (SELECT SUM(</w:t>
+      </w:r>
+      <w:proofErr w:type="spellStart"/>
+      <w:r>
+        <w:rPr>
+          <w:lang w:val="en-US"/>
+        </w:rPr>
+        <w:t>GDP_pc</w:t>
+      </w:r>
+      <w:proofErr w:type="spellEnd"/>
+      <w:r>
+        <w:rPr>
+          <w:lang w:val="en-US"/>
+        </w:rPr>
+        <w:t xml:space="preserve">) FROM </w:t>
+      </w:r>
+      <w:proofErr w:type="spellStart"/>
+      <w:r>
+        <w:rPr>
+          <w:lang w:val="en-US"/>
+        </w:rPr>
+        <w:t>indonesia</w:t>
+      </w:r>
+      <w:proofErr w:type="spellEnd"/>
+      <w:r>
+        <w:rPr>
+          <w:lang w:val="en-US"/>
+        </w:rPr>
+        <w:t xml:space="preserve">), (SELECT SUM(Inflation) FROM </w:t>
+      </w:r>
+      <w:proofErr w:type="spellStart"/>
+      <w:r>
+        <w:rPr>
+          <w:lang w:val="en-US"/>
+        </w:rPr>
+        <w:t>indonesia</w:t>
+      </w:r>
+      <w:proofErr w:type="spellEnd"/>
+      <w:r>
+        <w:rPr>
+          <w:lang w:val="en-US"/>
+        </w:rPr>
+        <w:t>), (SELE</w:t>
+      </w:r>
+    </w:p>
+    <w:p>
+      <w:pPr>
+        <w:rPr>
+          <w:lang w:val="en-US"/>
+        </w:rPr>
+      </w:pPr>
+      <w:r>
+        <w:rPr>
+          <w:lang w:val="en-US"/>
+        </w:rPr>
+        <w:t>CT SUM(</w:t>
+      </w:r>
+      <w:proofErr w:type="spellStart"/>
+      <w:r>
+        <w:rPr>
+          <w:lang w:val="en-US"/>
+        </w:rPr>
+        <w:t>Unemployment_Rate</w:t>
+      </w:r>
+      <w:proofErr w:type="spellEnd"/>
+      <w:r>
+        <w:rPr>
+          <w:lang w:val="en-US"/>
+        </w:rPr>
+        <w:t xml:space="preserve">) FROM </w:t>
+      </w:r>
+      <w:proofErr w:type="spellStart"/>
+      <w:r>
+        <w:rPr>
+          <w:lang w:val="en-US"/>
+        </w:rPr>
+        <w:t>indonesia</w:t>
+      </w:r>
+      <w:proofErr w:type="spellEnd"/>
+      <w:r>
+        <w:rPr>
+          <w:lang w:val="en-US"/>
+        </w:rPr>
+        <w:t>), (SELECT SUM(</w:t>
+      </w:r>
+      <w:proofErr w:type="spellStart"/>
+      <w:r>
+        <w:rPr>
+          <w:lang w:val="en-US"/>
+        </w:rPr>
+        <w:t>Net_LB</w:t>
+      </w:r>
+      <w:proofErr w:type="spellEnd"/>
+      <w:r>
+        <w:rPr>
+          <w:lang w:val="en-US"/>
+        </w:rPr>
+        <w:t xml:space="preserve">) FROM </w:t>
+      </w:r>
+      <w:proofErr w:type="spellStart"/>
+      <w:r>
+        <w:rPr>
+          <w:lang w:val="en-US"/>
+        </w:rPr>
+        <w:t>indonesia</w:t>
+      </w:r>
+      <w:proofErr w:type="spellEnd"/>
+      <w:r>
+        <w:rPr>
+          <w:lang w:val="en-US"/>
+        </w:rPr>
+        <w:t>), (SELECT SUM(</w:t>
+      </w:r>
+      <w:proofErr w:type="spellStart"/>
+      <w:r>
+        <w:rPr>
+          <w:lang w:val="en-US"/>
+        </w:rPr>
+        <w:t>Account_Balance</w:t>
+      </w:r>
+      <w:proofErr w:type="spellEnd"/>
+      <w:r>
+        <w:rPr>
+          <w:lang w:val="en-US"/>
+        </w:rPr>
+        <w:t xml:space="preserve">) FROM </w:t>
+      </w:r>
+      <w:proofErr w:type="spellStart"/>
+      <w:r>
+        <w:rPr>
+          <w:lang w:val="en-US"/>
+        </w:rPr>
+        <w:t>indo</w:t>
+      </w:r>
+      <w:proofErr w:type="spellEnd"/>
+    </w:p>
+    <w:p>
+      <w:pPr>
+        <w:rPr>
+          <w:lang w:val="en-US"/>
+        </w:rPr>
+      </w:pPr>
+      <w:proofErr w:type="spellStart"/>
+      <w:r>
+        <w:rPr>
+          <w:lang w:val="en-US"/>
+        </w:rPr>
+        <w:t>nesia</w:t>
+      </w:r>
+      <w:proofErr w:type="spellEnd"/>
+      <w:r>
+        <w:rPr>
+          <w:lang w:val="en-US"/>
+        </w:rPr>
+        <w:t>)</w:t>
+      </w:r>
+      <w:proofErr w:type="gramStart"/>
+      <w:r>
+        <w:rPr>
+          <w:lang w:val="en-US"/>
+        </w:rPr>
+        <w:t>);</w:t>
+      </w:r>
+      <w:proofErr w:type="gramEnd"/>
+    </w:p>
+    <w:p>
+      <w:pPr>
+        <w:rPr>
+          <w:lang w:val="en-US"/>
+        </w:rPr>
+      </w:pPr>
+      <w:r>
+        <w:rPr>
+          <w:lang w:val="en-US"/>
+        </w:rPr>
+        <w:t>Query OK, 1 row affected (0.42 sec)</w:t>
+      </w:r>
+    </w:p>
+    <w:p>
+      <w:pPr>
+        <w:rPr>
+          <w:lang w:val="en-US"/>
+        </w:rPr>
+      </w:pPr>
+    </w:p>
+    <w:p>
+      <w:pPr>
+        <w:rPr>
+          <w:lang w:val="en-US"/>
+        </w:rPr>
+      </w:pPr>
+      <w:proofErr w:type="spellStart"/>
+      <w:r>
+        <w:rPr>
+          <w:lang w:val="en-US"/>
+        </w:rPr>
+        <w:t>mysql</w:t>
+      </w:r>
+      <w:proofErr w:type="spellEnd"/>
+      <w:r>
+        <w:rPr>
+          <w:lang w:val="en-US"/>
+        </w:rPr>
+        <w:t xml:space="preserve">&gt; INSERT INTO summary </w:t>
+      </w:r>
+      <w:proofErr w:type="gramStart"/>
+      <w:r>
+        <w:rPr>
+          <w:lang w:val="en-US"/>
+        </w:rPr>
+        <w:t>VALUES(</w:t>
+      </w:r>
+      <w:proofErr w:type="gramEnd"/>
+      <w:r>
+        <w:rPr>
+          <w:lang w:val="en-US"/>
+        </w:rPr>
+        <w:t>'Japan', (SELECT COUNT(Year) FROM japan), (SELECT SUM(RGDP) FROM japan), (SELECT SUM</w:t>
+      </w:r>
+    </w:p>
+    <w:p>
+      <w:pPr>
+        <w:rPr>
+          <w:lang w:val="en-US"/>
+        </w:rPr>
+      </w:pPr>
+      <w:r>
+        <w:rPr>
+          <w:lang w:val="en-US"/>
+        </w:rPr>
+        <w:t>(NGDP) FROM japan), (SELECT SUM(</w:t>
+      </w:r>
+      <w:proofErr w:type="spellStart"/>
+      <w:r>
+        <w:rPr>
+          <w:lang w:val="en-US"/>
+        </w:rPr>
+        <w:t>GDP_pc</w:t>
+      </w:r>
+      <w:proofErr w:type="spellEnd"/>
+      <w:r>
+        <w:rPr>
+          <w:lang w:val="en-US"/>
+        </w:rPr>
+        <w:t xml:space="preserve">) FROM japan), (SELECT SUM(Inflation) FROM japan), (SELECT </w:t>
+      </w:r>
+      <w:proofErr w:type="gramStart"/>
+      <w:r>
+        <w:rPr>
+          <w:lang w:val="en-US"/>
+        </w:rPr>
+        <w:t>SUM(</w:t>
+      </w:r>
+      <w:proofErr w:type="spellStart"/>
+      <w:proofErr w:type="gramEnd"/>
+      <w:r>
+        <w:rPr>
+          <w:lang w:val="en-US"/>
+        </w:rPr>
+        <w:t>Unemployment_Rate</w:t>
+      </w:r>
+      <w:proofErr w:type="spellEnd"/>
+    </w:p>
+    <w:p>
+      <w:pPr>
+        <w:rPr>
+          <w:lang w:val="en-US"/>
+        </w:rPr>
+      </w:pPr>
+      <w:r>
+        <w:rPr>
+          <w:lang w:val="en-US"/>
+        </w:rPr>
+        <w:t>) FROM japan), (SELECT SUM(</w:t>
+      </w:r>
+      <w:proofErr w:type="spellStart"/>
+      <w:r>
+        <w:rPr>
+          <w:lang w:val="en-US"/>
+        </w:rPr>
+        <w:t>Net_LB</w:t>
+      </w:r>
+      <w:proofErr w:type="spellEnd"/>
+      <w:r>
+        <w:rPr>
+          <w:lang w:val="en-US"/>
+        </w:rPr>
+        <w:t>) FROM japan), (SELECT SUM(</w:t>
+      </w:r>
+      <w:proofErr w:type="spellStart"/>
+      <w:r>
+        <w:rPr>
+          <w:lang w:val="en-US"/>
+        </w:rPr>
+        <w:t>Account_Balance</w:t>
+      </w:r>
+      <w:proofErr w:type="spellEnd"/>
+      <w:r>
+        <w:rPr>
+          <w:lang w:val="en-US"/>
+        </w:rPr>
+        <w:t>) FROM japan)</w:t>
+      </w:r>
+      <w:proofErr w:type="gramStart"/>
+      <w:r>
+        <w:rPr>
+          <w:lang w:val="en-US"/>
+        </w:rPr>
+        <w:t>);</w:t>
+      </w:r>
+      <w:proofErr w:type="gramEnd"/>
+    </w:p>
+    <w:p>
+      <w:pPr>
+        <w:rPr>
+          <w:lang w:val="en-US"/>
+        </w:rPr>
+      </w:pPr>
+      <w:r>
+        <w:rPr>
+          <w:lang w:val="en-US"/>
+        </w:rPr>
+        <w:t>Query OK, 1 row affected (0.18 sec)</w:t>
+      </w:r>
+    </w:p>
+    <w:p>
+      <w:pPr>
+        <w:rPr>
+          <w:lang w:val="en-US"/>
+        </w:rPr>
+      </w:pPr>
+    </w:p>
+    <w:p>
+      <w:pPr>
+        <w:rPr>
+          <w:lang w:val="en-US"/>
+        </w:rPr>
+      </w:pPr>
+      <w:proofErr w:type="spellStart"/>
+      <w:r>
+        <w:rPr>
+          <w:lang w:val="en-US"/>
+        </w:rPr>
+        <w:t>mysql</w:t>
+      </w:r>
+      <w:proofErr w:type="spellEnd"/>
+      <w:r>
+        <w:rPr>
+          <w:lang w:val="en-US"/>
+        </w:rPr>
+        <w:t xml:space="preserve">&gt; INSERT INTO summary </w:t>
+      </w:r>
+      <w:proofErr w:type="gramStart"/>
+      <w:r>
+        <w:rPr>
+          <w:lang w:val="en-US"/>
+        </w:rPr>
+        <w:t>VALUES(</w:t>
+      </w:r>
+      <w:proofErr w:type="gramEnd"/>
+      <w:r>
+        <w:rPr>
+          <w:lang w:val="en-US"/>
+        </w:rPr>
+        <w:t>'Lao', (SELECT COUNT(Year) FROM lao), (SELECT SUM(RGDP) FROM lao), (SELECT SUM(NGDP)</w:t>
+      </w:r>
+    </w:p>
+    <w:p>
+      <w:pPr>
+        <w:rPr>
+          <w:lang w:val="en-US"/>
+        </w:rPr>
+      </w:pPr>
+      <w:r>
+        <w:rPr>
+          <w:lang w:val="en-US"/>
+        </w:rPr>
+        <w:t xml:space="preserve"> FROM lao), (SELECT SUM(</w:t>
+      </w:r>
+      <w:proofErr w:type="spellStart"/>
+      <w:r>
+        <w:rPr>
+          <w:lang w:val="en-US"/>
+        </w:rPr>
+        <w:t>GDP_pc</w:t>
+      </w:r>
+      <w:proofErr w:type="spellEnd"/>
+      <w:r>
+        <w:rPr>
+          <w:lang w:val="en-US"/>
+        </w:rPr>
+        <w:t>) FROM lao), (SELECT SUM(Inflation) FROM lao), (SELECT SUM(</w:t>
+      </w:r>
+      <w:proofErr w:type="spellStart"/>
+      <w:r>
+        <w:rPr>
+          <w:lang w:val="en-US"/>
+        </w:rPr>
+        <w:t>Unemployment_Rate</w:t>
+      </w:r>
+      <w:proofErr w:type="spellEnd"/>
+      <w:r>
+        <w:rPr>
+          <w:lang w:val="en-US"/>
+        </w:rPr>
+        <w:t>) FROM lao),</w:t>
+      </w:r>
+    </w:p>
+    <w:p>
+      <w:pPr>
+        <w:rPr>
+          <w:lang w:val="en-US"/>
+        </w:rPr>
+      </w:pPr>
+      <w:r>
+        <w:rPr>
+          <w:lang w:val="en-US"/>
+        </w:rPr>
+        <w:t xml:space="preserve"> (SELECT SUM(</w:t>
+      </w:r>
+      <w:proofErr w:type="spellStart"/>
+      <w:r>
+        <w:rPr>
+          <w:lang w:val="en-US"/>
+        </w:rPr>
+        <w:t>Net_LB</w:t>
+      </w:r>
+      <w:proofErr w:type="spellEnd"/>
+      <w:r>
+        <w:rPr>
+          <w:lang w:val="en-US"/>
+        </w:rPr>
+        <w:t>) FROM lao), (SELECT SUM(</w:t>
+      </w:r>
+      <w:proofErr w:type="spellStart"/>
+      <w:r>
+        <w:rPr>
+          <w:lang w:val="en-US"/>
+        </w:rPr>
+        <w:t>Account_Balance</w:t>
+      </w:r>
+      <w:proofErr w:type="spellEnd"/>
+      <w:r>
+        <w:rPr>
+          <w:lang w:val="en-US"/>
+        </w:rPr>
+        <w:t>) FROM lao)</w:t>
+      </w:r>
+      <w:proofErr w:type="gramStart"/>
+      <w:r>
+        <w:rPr>
+          <w:lang w:val="en-US"/>
+        </w:rPr>
+        <w:t>);</w:t>
+      </w:r>
+      <w:proofErr w:type="gramEnd"/>
+    </w:p>
+    <w:p>
+      <w:pPr>
+        <w:rPr>
+          <w:lang w:val="en-US"/>
+        </w:rPr>
+      </w:pPr>
+      <w:r>
+        <w:rPr>
+          <w:lang w:val="en-US"/>
+        </w:rPr>
+        <w:t>Query OK, 1 row affected (0.11 sec)</w:t>
+      </w:r>
+    </w:p>
+    <w:p>
+      <w:pPr>
+        <w:rPr>
+          <w:lang w:val="en-US"/>
+        </w:rPr>
+      </w:pPr>
+    </w:p>
+    <w:p>
+      <w:pPr>
+        <w:rPr>
+          <w:lang w:val="en-US"/>
+        </w:rPr>
+      </w:pPr>
+      <w:proofErr w:type="spellStart"/>
+      <w:r>
+        <w:rPr>
+          <w:lang w:val="en-US"/>
+        </w:rPr>
+        <w:t>mysql</w:t>
+      </w:r>
+      <w:proofErr w:type="spellEnd"/>
+      <w:r>
+        <w:rPr>
+          <w:lang w:val="en-US"/>
+        </w:rPr>
+        <w:t xml:space="preserve">&gt; INSERT INTO summary </w:t>
+      </w:r>
+      <w:proofErr w:type="gramStart"/>
+      <w:r>
+        <w:rPr>
+          <w:lang w:val="en-US"/>
+        </w:rPr>
+        <w:t>VALUES(</w:t>
+      </w:r>
+      <w:proofErr w:type="gramEnd"/>
+      <w:r>
+        <w:rPr>
+          <w:lang w:val="en-US"/>
+        </w:rPr>
+        <w:t xml:space="preserve">'Malaysia', (SELECT COUNT(Year) FROM </w:t>
+      </w:r>
+      <w:proofErr w:type="spellStart"/>
+      <w:r>
+        <w:rPr>
+          <w:lang w:val="en-US"/>
+        </w:rPr>
+        <w:t>malaysia</w:t>
+      </w:r>
+      <w:proofErr w:type="spellEnd"/>
+      <w:r>
+        <w:rPr>
+          <w:lang w:val="en-US"/>
+        </w:rPr>
+        <w:t xml:space="preserve">), (SELECT SUM(RGDP) FROM </w:t>
+      </w:r>
+      <w:proofErr w:type="spellStart"/>
+      <w:r>
+        <w:rPr>
+          <w:lang w:val="en-US"/>
+        </w:rPr>
+        <w:t>malaysia</w:t>
+      </w:r>
+      <w:proofErr w:type="spellEnd"/>
+      <w:r>
+        <w:rPr>
+          <w:lang w:val="en-US"/>
+        </w:rPr>
+        <w:t>), (S</w:t>
+      </w:r>
+    </w:p>
+    <w:p>
+      <w:pPr>
+        <w:rPr>
+          <w:lang w:val="en-US"/>
+        </w:rPr>
+      </w:pPr>
+      <w:r>
+        <w:rPr>
+          <w:lang w:val="en-US"/>
+        </w:rPr>
+        <w:t xml:space="preserve">ELECT SUM(NGDP) FROM </w:t>
+      </w:r>
+      <w:proofErr w:type="spellStart"/>
+      <w:r>
+        <w:rPr>
+          <w:lang w:val="en-US"/>
+        </w:rPr>
+        <w:t>malaysia</w:t>
+      </w:r>
+      <w:proofErr w:type="spellEnd"/>
+      <w:r>
+        <w:rPr>
+          <w:lang w:val="en-US"/>
+        </w:rPr>
+        <w:t>), (SELECT SUM(</w:t>
+      </w:r>
+      <w:proofErr w:type="spellStart"/>
+      <w:r>
+        <w:rPr>
+          <w:lang w:val="en-US"/>
+        </w:rPr>
+        <w:t>GDP_pc</w:t>
+      </w:r>
+      <w:proofErr w:type="spellEnd"/>
+      <w:r>
+        <w:rPr>
+          <w:lang w:val="en-US"/>
+        </w:rPr>
+        <w:t xml:space="preserve">) FROM </w:t>
+      </w:r>
+      <w:proofErr w:type="spellStart"/>
+      <w:r>
+        <w:rPr>
+          <w:lang w:val="en-US"/>
+        </w:rPr>
+        <w:t>malaysia</w:t>
+      </w:r>
+      <w:proofErr w:type="spellEnd"/>
+      <w:r>
+        <w:rPr>
+          <w:lang w:val="en-US"/>
+        </w:rPr>
+        <w:t xml:space="preserve">), (SELECT SUM(Inflation) FROM </w:t>
+      </w:r>
+      <w:proofErr w:type="spellStart"/>
+      <w:r>
+        <w:rPr>
+          <w:lang w:val="en-US"/>
+        </w:rPr>
+        <w:t>malaysia</w:t>
+      </w:r>
+      <w:proofErr w:type="spellEnd"/>
+      <w:r>
+        <w:rPr>
+          <w:lang w:val="en-US"/>
+        </w:rPr>
+        <w:t>), (SELECT SUM</w:t>
+      </w:r>
+    </w:p>
+    <w:p>
+      <w:pPr>
+        <w:rPr>
+          <w:lang w:val="en-US"/>
+        </w:rPr>
+      </w:pPr>
+      <w:r>
+        <w:rPr>
+          <w:lang w:val="en-US"/>
+        </w:rPr>
+        <w:t>(</w:t>
+      </w:r>
+      <w:proofErr w:type="spellStart"/>
+      <w:r>
+        <w:rPr>
+          <w:lang w:val="en-US"/>
+        </w:rPr>
+        <w:t>Unemployment_Rate</w:t>
+      </w:r>
+      <w:proofErr w:type="spellEnd"/>
+      <w:r>
+        <w:rPr>
+          <w:lang w:val="en-US"/>
+        </w:rPr>
+        <w:t xml:space="preserve">) FROM </w:t>
+      </w:r>
+      <w:proofErr w:type="spellStart"/>
+      <w:r>
+        <w:rPr>
+          <w:lang w:val="en-US"/>
+        </w:rPr>
+        <w:t>malaysia</w:t>
+      </w:r>
+      <w:proofErr w:type="spellEnd"/>
+      <w:r>
+        <w:rPr>
+          <w:lang w:val="en-US"/>
+        </w:rPr>
+        <w:t>), (SELECT SUM(</w:t>
+      </w:r>
+      <w:proofErr w:type="spellStart"/>
+      <w:r>
+        <w:rPr>
+          <w:lang w:val="en-US"/>
+        </w:rPr>
+        <w:t>Net_LB</w:t>
+      </w:r>
+      <w:proofErr w:type="spellEnd"/>
+      <w:r>
+        <w:rPr>
+          <w:lang w:val="en-US"/>
+        </w:rPr>
+        <w:t xml:space="preserve">) FROM </w:t>
+      </w:r>
+      <w:proofErr w:type="spellStart"/>
+      <w:r>
+        <w:rPr>
+          <w:lang w:val="en-US"/>
+        </w:rPr>
+        <w:t>malaysia</w:t>
+      </w:r>
+      <w:proofErr w:type="spellEnd"/>
+      <w:r>
+        <w:rPr>
+          <w:lang w:val="en-US"/>
+        </w:rPr>
+        <w:t>), (SELECT SUM(</w:t>
+      </w:r>
+      <w:proofErr w:type="spellStart"/>
+      <w:r>
+        <w:rPr>
+          <w:lang w:val="en-US"/>
+        </w:rPr>
+        <w:t>Account_Balance</w:t>
+      </w:r>
+      <w:proofErr w:type="spellEnd"/>
+      <w:r>
+        <w:rPr>
+          <w:lang w:val="en-US"/>
+        </w:rPr>
+        <w:t xml:space="preserve">) FROM </w:t>
+      </w:r>
+      <w:proofErr w:type="spellStart"/>
+      <w:r>
+        <w:rPr>
+          <w:lang w:val="en-US"/>
+        </w:rPr>
+        <w:t>malaysia</w:t>
+      </w:r>
+      <w:proofErr w:type="spellEnd"/>
+      <w:r>
+        <w:rPr>
+          <w:lang w:val="en-US"/>
+        </w:rPr>
+        <w:t>)</w:t>
+      </w:r>
+      <w:proofErr w:type="gramStart"/>
+      <w:r>
+        <w:rPr>
+          <w:lang w:val="en-US"/>
+        </w:rPr>
+        <w:t>);</w:t>
+      </w:r>
+      <w:proofErr w:type="gramEnd"/>
+    </w:p>
+    <w:p>
+      <w:pPr>
+        <w:rPr>
+          <w:lang w:val="en-US"/>
+        </w:rPr>
+      </w:pPr>
+      <w:r>
+        <w:rPr>
+          <w:lang w:val="en-US"/>
+        </w:rPr>
+        <w:t>Query OK, 1 row affected (0.14 sec)</w:t>
+      </w:r>
+    </w:p>
+    <w:p>
+      <w:pPr>
+        <w:rPr>
+          <w:lang w:val="en-US"/>
+        </w:rPr>
+      </w:pPr>
+    </w:p>
+    <w:p>
+      <w:pPr>
+        <w:rPr>
+          <w:lang w:val="en-US"/>
+        </w:rPr>
+      </w:pPr>
+      <w:proofErr w:type="spellStart"/>
+      <w:r>
+        <w:rPr>
+          <w:lang w:val="en-US"/>
+        </w:rPr>
+        <w:t>mysql</w:t>
+      </w:r>
+      <w:proofErr w:type="spellEnd"/>
+      <w:r>
+        <w:rPr>
+          <w:lang w:val="en-US"/>
+        </w:rPr>
+        <w:t xml:space="preserve">&gt; INSERT INTO summary </w:t>
+      </w:r>
+      <w:proofErr w:type="gramStart"/>
+      <w:r>
+        <w:rPr>
+          <w:lang w:val="en-US"/>
+        </w:rPr>
+        <w:t>VALUES(</w:t>
+      </w:r>
+      <w:proofErr w:type="gramEnd"/>
+      <w:r>
+        <w:rPr>
+          <w:lang w:val="en-US"/>
+        </w:rPr>
+        <w:t xml:space="preserve">'Myanmar', (SELECT COUNT(Year) FROM </w:t>
+      </w:r>
+      <w:proofErr w:type="spellStart"/>
+      <w:r>
+        <w:rPr>
+          <w:lang w:val="en-US"/>
+        </w:rPr>
+        <w:t>myanmar</w:t>
+      </w:r>
+      <w:proofErr w:type="spellEnd"/>
+      <w:r>
+        <w:rPr>
+          <w:lang w:val="en-US"/>
+        </w:rPr>
+        <w:t xml:space="preserve">), (SELECT SUM(RGDP) FROM </w:t>
+      </w:r>
+      <w:proofErr w:type="spellStart"/>
+      <w:r>
+        <w:rPr>
+          <w:lang w:val="en-US"/>
+        </w:rPr>
+        <w:t>myanmar</w:t>
+      </w:r>
+      <w:proofErr w:type="spellEnd"/>
+      <w:r>
+        <w:rPr>
+          <w:lang w:val="en-US"/>
+        </w:rPr>
+        <w:t>), (SELE</w:t>
+      </w:r>
+    </w:p>
+    <w:p>
+      <w:pPr>
+        <w:rPr>
+          <w:lang w:val="en-US"/>
+        </w:rPr>
+      </w:pPr>
+      <w:r>
+        <w:rPr>
+          <w:lang w:val="en-US"/>
+        </w:rPr>
+        <w:lastRenderedPageBreak/>
+        <w:t xml:space="preserve">CT SUM(NGDP) FROM </w:t>
+      </w:r>
+      <w:proofErr w:type="spellStart"/>
+      <w:r>
+        <w:rPr>
+          <w:lang w:val="en-US"/>
+        </w:rPr>
+        <w:t>myanmar</w:t>
+      </w:r>
+      <w:proofErr w:type="spellEnd"/>
+      <w:r>
+        <w:rPr>
+          <w:lang w:val="en-US"/>
+        </w:rPr>
+        <w:t>), (SELECT SUM(</w:t>
+      </w:r>
+      <w:proofErr w:type="spellStart"/>
+      <w:r>
+        <w:rPr>
+          <w:lang w:val="en-US"/>
+        </w:rPr>
+        <w:t>GDP_pc</w:t>
+      </w:r>
+      <w:proofErr w:type="spellEnd"/>
+      <w:r>
+        <w:rPr>
+          <w:lang w:val="en-US"/>
+        </w:rPr>
+        <w:t xml:space="preserve">) FROM </w:t>
+      </w:r>
+      <w:proofErr w:type="spellStart"/>
+      <w:r>
+        <w:rPr>
+          <w:lang w:val="en-US"/>
+        </w:rPr>
+        <w:t>myanmar</w:t>
+      </w:r>
+      <w:proofErr w:type="spellEnd"/>
+      <w:r>
+        <w:rPr>
+          <w:lang w:val="en-US"/>
+        </w:rPr>
+        <w:t xml:space="preserve">), (SELECT SUM(Inflation) FROM </w:t>
+      </w:r>
+      <w:proofErr w:type="spellStart"/>
+      <w:r>
+        <w:rPr>
+          <w:lang w:val="en-US"/>
+        </w:rPr>
+        <w:t>myanmar</w:t>
+      </w:r>
+      <w:proofErr w:type="spellEnd"/>
+      <w:r>
+        <w:rPr>
+          <w:lang w:val="en-US"/>
+        </w:rPr>
+        <w:t xml:space="preserve">), (SELECT </w:t>
+      </w:r>
+      <w:proofErr w:type="gramStart"/>
+      <w:r>
+        <w:rPr>
+          <w:lang w:val="en-US"/>
+        </w:rPr>
+        <w:t>SUM(</w:t>
+      </w:r>
+      <w:proofErr w:type="spellStart"/>
+      <w:proofErr w:type="gramEnd"/>
+      <w:r>
+        <w:rPr>
+          <w:lang w:val="en-US"/>
+        </w:rPr>
+        <w:t>Unemp</w:t>
+      </w:r>
+      <w:proofErr w:type="spellEnd"/>
+    </w:p>
+    <w:p>
+      <w:pPr>
+        <w:rPr>
+          <w:lang w:val="en-US"/>
+        </w:rPr>
+      </w:pPr>
+      <w:proofErr w:type="spellStart"/>
+      <w:r>
+        <w:rPr>
+          <w:lang w:val="en-US"/>
+        </w:rPr>
+        <w:t>loyment_Rate</w:t>
+      </w:r>
+      <w:proofErr w:type="spellEnd"/>
+      <w:r>
+        <w:rPr>
+          <w:lang w:val="en-US"/>
+        </w:rPr>
+        <w:t xml:space="preserve">) FROM </w:t>
+      </w:r>
+      <w:proofErr w:type="spellStart"/>
+      <w:r>
+        <w:rPr>
+          <w:lang w:val="en-US"/>
+        </w:rPr>
+        <w:t>myanmar</w:t>
+      </w:r>
+      <w:proofErr w:type="spellEnd"/>
+      <w:r>
+        <w:rPr>
+          <w:lang w:val="en-US"/>
+        </w:rPr>
+        <w:t>), (SELECT SUM(</w:t>
+      </w:r>
+      <w:proofErr w:type="spellStart"/>
+      <w:r>
+        <w:rPr>
+          <w:lang w:val="en-US"/>
+        </w:rPr>
+        <w:t>Net_LB</w:t>
+      </w:r>
+      <w:proofErr w:type="spellEnd"/>
+      <w:r>
+        <w:rPr>
+          <w:lang w:val="en-US"/>
+        </w:rPr>
+        <w:t xml:space="preserve">) FROM </w:t>
+      </w:r>
+      <w:proofErr w:type="spellStart"/>
+      <w:r>
+        <w:rPr>
+          <w:lang w:val="en-US"/>
+        </w:rPr>
+        <w:t>myanmar</w:t>
+      </w:r>
+      <w:proofErr w:type="spellEnd"/>
+      <w:r>
+        <w:rPr>
+          <w:lang w:val="en-US"/>
+        </w:rPr>
+        <w:t>), (SELECT SUM(</w:t>
+      </w:r>
+      <w:proofErr w:type="spellStart"/>
+      <w:r>
+        <w:rPr>
+          <w:lang w:val="en-US"/>
+        </w:rPr>
+        <w:t>Account_Balance</w:t>
+      </w:r>
+      <w:proofErr w:type="spellEnd"/>
+      <w:r>
+        <w:rPr>
+          <w:lang w:val="en-US"/>
+        </w:rPr>
+        <w:t xml:space="preserve">) FROM </w:t>
+      </w:r>
+      <w:proofErr w:type="spellStart"/>
+      <w:r>
+        <w:rPr>
+          <w:lang w:val="en-US"/>
+        </w:rPr>
+        <w:t>myanmar</w:t>
+      </w:r>
+      <w:proofErr w:type="spellEnd"/>
+      <w:r>
+        <w:rPr>
+          <w:lang w:val="en-US"/>
+        </w:rPr>
+        <w:t>)</w:t>
+      </w:r>
+      <w:proofErr w:type="gramStart"/>
+      <w:r>
+        <w:rPr>
+          <w:lang w:val="en-US"/>
+        </w:rPr>
+        <w:t>);</w:t>
+      </w:r>
+      <w:proofErr w:type="gramEnd"/>
+    </w:p>
+    <w:p>
+      <w:pPr>
+        <w:rPr>
+          <w:lang w:val="en-US"/>
+        </w:rPr>
+      </w:pPr>
+      <w:r>
+        <w:rPr>
+          <w:lang w:val="en-US"/>
+        </w:rPr>
+        <w:t>Query OK, 1 row affected (0.12 sec)</w:t>
+      </w:r>
+    </w:p>
+    <w:p>
+      <w:pPr>
+        <w:rPr>
+          <w:lang w:val="en-US"/>
+        </w:rPr>
+      </w:pPr>
+    </w:p>
+    <w:p>
+      <w:pPr>
+        <w:rPr>
+          <w:lang w:val="en-US"/>
+        </w:rPr>
+      </w:pPr>
+      <w:proofErr w:type="spellStart"/>
+      <w:r>
+        <w:rPr>
+          <w:lang w:val="en-US"/>
+        </w:rPr>
+        <w:t>mysql</w:t>
+      </w:r>
+      <w:proofErr w:type="spellEnd"/>
+      <w:r>
+        <w:rPr>
+          <w:lang w:val="en-US"/>
+        </w:rPr>
+        <w:t xml:space="preserve">&gt; INSERT INTO summary </w:t>
+      </w:r>
+      <w:proofErr w:type="gramStart"/>
+      <w:r>
+        <w:rPr>
+          <w:lang w:val="en-US"/>
+        </w:rPr>
+        <w:t>VALUES(</w:t>
+      </w:r>
+      <w:proofErr w:type="gramEnd"/>
+      <w:r>
+        <w:rPr>
+          <w:lang w:val="en-US"/>
+        </w:rPr>
+        <w:t>'</w:t>
+      </w:r>
+      <w:proofErr w:type="spellStart"/>
+      <w:r>
+        <w:rPr>
+          <w:lang w:val="en-US"/>
+        </w:rPr>
+        <w:t>New_Zeland</w:t>
+      </w:r>
+      <w:proofErr w:type="spellEnd"/>
+      <w:r>
+        <w:rPr>
+          <w:lang w:val="en-US"/>
+        </w:rPr>
+        <w:t xml:space="preserve">', (SELECT COUNT(Year) FROM </w:t>
+      </w:r>
+      <w:proofErr w:type="spellStart"/>
+      <w:r>
+        <w:rPr>
+          <w:lang w:val="en-US"/>
+        </w:rPr>
+        <w:t>new_zeland</w:t>
+      </w:r>
+      <w:proofErr w:type="spellEnd"/>
+      <w:r>
+        <w:rPr>
+          <w:lang w:val="en-US"/>
+        </w:rPr>
+        <w:t xml:space="preserve">), (SELECT SUM(RGDP) FROM </w:t>
+      </w:r>
+      <w:proofErr w:type="spellStart"/>
+      <w:r>
+        <w:rPr>
+          <w:lang w:val="en-US"/>
+        </w:rPr>
+        <w:t>new_zelan</w:t>
+      </w:r>
+      <w:proofErr w:type="spellEnd"/>
+    </w:p>
+    <w:p>
+      <w:pPr>
+        <w:rPr>
+          <w:lang w:val="en-US"/>
+        </w:rPr>
+      </w:pPr>
+      <w:r>
+        <w:rPr>
+          <w:lang w:val="en-US"/>
+        </w:rPr>
+        <w:t xml:space="preserve">d), (SELECT SUM(NGDP) FROM </w:t>
+      </w:r>
+      <w:proofErr w:type="spellStart"/>
+      <w:r>
+        <w:rPr>
+          <w:lang w:val="en-US"/>
+        </w:rPr>
+        <w:t>new_zeland</w:t>
+      </w:r>
+      <w:proofErr w:type="spellEnd"/>
+      <w:r>
+        <w:rPr>
+          <w:lang w:val="en-US"/>
+        </w:rPr>
+        <w:t>), (SELECT SUM(</w:t>
+      </w:r>
+      <w:proofErr w:type="spellStart"/>
+      <w:r>
+        <w:rPr>
+          <w:lang w:val="en-US"/>
+        </w:rPr>
+        <w:t>GDP_pc</w:t>
+      </w:r>
+      <w:proofErr w:type="spellEnd"/>
+      <w:r>
+        <w:rPr>
+          <w:lang w:val="en-US"/>
+        </w:rPr>
+        <w:t xml:space="preserve">) FROM </w:t>
+      </w:r>
+      <w:proofErr w:type="spellStart"/>
+      <w:r>
+        <w:rPr>
+          <w:lang w:val="en-US"/>
+        </w:rPr>
+        <w:t>new_zeland</w:t>
+      </w:r>
+      <w:proofErr w:type="spellEnd"/>
+      <w:r>
+        <w:rPr>
+          <w:lang w:val="en-US"/>
+        </w:rPr>
+        <w:t xml:space="preserve">), (SELECT SUM(Inflation) FROM </w:t>
+      </w:r>
+      <w:proofErr w:type="spellStart"/>
+      <w:r>
+        <w:rPr>
+          <w:lang w:val="en-US"/>
+        </w:rPr>
+        <w:t>new_zeland</w:t>
+      </w:r>
+      <w:proofErr w:type="spellEnd"/>
+      <w:r>
+        <w:rPr>
+          <w:lang w:val="en-US"/>
+        </w:rPr>
+        <w:t>),</w:t>
+      </w:r>
+    </w:p>
+    <w:p>
+      <w:pPr>
+        <w:rPr>
+          <w:lang w:val="en-US"/>
+        </w:rPr>
+      </w:pPr>
+      <w:r>
+        <w:rPr>
+          <w:lang w:val="en-US"/>
+        </w:rPr>
+        <w:t xml:space="preserve"> (SELECT SUM(</w:t>
+      </w:r>
+      <w:proofErr w:type="spellStart"/>
+      <w:r>
+        <w:rPr>
+          <w:lang w:val="en-US"/>
+        </w:rPr>
+        <w:t>Unemployment_Rate</w:t>
+      </w:r>
+      <w:proofErr w:type="spellEnd"/>
+      <w:r>
+        <w:rPr>
+          <w:lang w:val="en-US"/>
+        </w:rPr>
+        <w:t xml:space="preserve">) FROM </w:t>
+      </w:r>
+      <w:proofErr w:type="spellStart"/>
+      <w:r>
+        <w:rPr>
+          <w:lang w:val="en-US"/>
+        </w:rPr>
+        <w:t>new_zeland</w:t>
+      </w:r>
+      <w:proofErr w:type="spellEnd"/>
+      <w:r>
+        <w:rPr>
+          <w:lang w:val="en-US"/>
+        </w:rPr>
+        <w:t>), (SELECT SUM(</w:t>
+      </w:r>
+      <w:proofErr w:type="spellStart"/>
+      <w:r>
+        <w:rPr>
+          <w:lang w:val="en-US"/>
+        </w:rPr>
+        <w:t>Net_LB</w:t>
+      </w:r>
+      <w:proofErr w:type="spellEnd"/>
+      <w:r>
+        <w:rPr>
+          <w:lang w:val="en-US"/>
+        </w:rPr>
+        <w:t xml:space="preserve">) FROM </w:t>
+      </w:r>
+      <w:proofErr w:type="spellStart"/>
+      <w:r>
+        <w:rPr>
+          <w:lang w:val="en-US"/>
+        </w:rPr>
+        <w:t>new_zeland</w:t>
+      </w:r>
+      <w:proofErr w:type="spellEnd"/>
+      <w:r>
+        <w:rPr>
+          <w:lang w:val="en-US"/>
+        </w:rPr>
+        <w:t>), (SELECT SUM(</w:t>
+      </w:r>
+      <w:proofErr w:type="spellStart"/>
+      <w:r>
+        <w:rPr>
+          <w:lang w:val="en-US"/>
+        </w:rPr>
+        <w:t>Account_Balance</w:t>
+      </w:r>
+      <w:proofErr w:type="spellEnd"/>
+      <w:r>
+        <w:rPr>
+          <w:lang w:val="en-US"/>
+        </w:rPr>
+        <w:t>) F</w:t>
+      </w:r>
+    </w:p>
+    <w:p>
+      <w:pPr>
+        <w:rPr>
+          <w:lang w:val="en-US"/>
+        </w:rPr>
+      </w:pPr>
+      <w:r>
+        <w:rPr>
+          <w:lang w:val="en-US"/>
+        </w:rPr>
+        <w:t xml:space="preserve">ROM </w:t>
+      </w:r>
+      <w:proofErr w:type="spellStart"/>
+      <w:r>
+        <w:rPr>
+          <w:lang w:val="en-US"/>
+        </w:rPr>
+        <w:t>new_zeland</w:t>
+      </w:r>
+      <w:proofErr w:type="spellEnd"/>
+      <w:r>
+        <w:rPr>
+          <w:lang w:val="en-US"/>
+        </w:rPr>
+        <w:t>)</w:t>
+      </w:r>
+      <w:proofErr w:type="gramStart"/>
+      <w:r>
+        <w:rPr>
+          <w:lang w:val="en-US"/>
+        </w:rPr>
+        <w:t>);</w:t>
+      </w:r>
+      <w:proofErr w:type="gramEnd"/>
+    </w:p>
+    <w:p>
+      <w:pPr>
+        <w:rPr>
+          <w:lang w:val="en-US"/>
+        </w:rPr>
+      </w:pPr>
+      <w:r>
+        <w:rPr>
+          <w:lang w:val="en-US"/>
+        </w:rPr>
+        <w:t>Query OK, 1 row affected (0.42 sec)</w:t>
+      </w:r>
+    </w:p>
+    <w:p>
+      <w:pPr>
+        <w:rPr>
+          <w:lang w:val="en-US"/>
+        </w:rPr>
+      </w:pPr>
+    </w:p>
+    <w:p>
+      <w:pPr>
+        <w:rPr>
+          <w:lang w:val="en-US"/>
+        </w:rPr>
+      </w:pPr>
+      <w:proofErr w:type="spellStart"/>
+      <w:r>
+        <w:rPr>
+          <w:lang w:val="en-US"/>
+        </w:rPr>
+        <w:t>mysql</w:t>
+      </w:r>
+      <w:proofErr w:type="spellEnd"/>
+      <w:r>
+        <w:rPr>
+          <w:lang w:val="en-US"/>
+        </w:rPr>
+        <w:t xml:space="preserve">&gt; INSERT INTO summary </w:t>
+      </w:r>
+      <w:proofErr w:type="gramStart"/>
+      <w:r>
+        <w:rPr>
+          <w:lang w:val="en-US"/>
+        </w:rPr>
+        <w:t>VALUES(</w:t>
+      </w:r>
+      <w:proofErr w:type="gramEnd"/>
+      <w:r>
+        <w:rPr>
+          <w:lang w:val="en-US"/>
+        </w:rPr>
+        <w:t>'</w:t>
+      </w:r>
+      <w:proofErr w:type="spellStart"/>
+      <w:r>
+        <w:rPr>
+          <w:lang w:val="en-US"/>
+        </w:rPr>
+        <w:t>Philipines</w:t>
+      </w:r>
+      <w:proofErr w:type="spellEnd"/>
+      <w:r>
+        <w:rPr>
+          <w:lang w:val="en-US"/>
+        </w:rPr>
+        <w:t xml:space="preserve">', (SELECT COUNT(Year) FROM </w:t>
+      </w:r>
+      <w:proofErr w:type="spellStart"/>
+      <w:r>
+        <w:rPr>
+          <w:lang w:val="en-US"/>
+        </w:rPr>
+        <w:t>philipines</w:t>
+      </w:r>
+      <w:proofErr w:type="spellEnd"/>
+      <w:r>
+        <w:rPr>
+          <w:lang w:val="en-US"/>
+        </w:rPr>
+        <w:t xml:space="preserve">), (SELECT SUM(RGDP) FROM </w:t>
+      </w:r>
+      <w:proofErr w:type="spellStart"/>
+      <w:r>
+        <w:rPr>
+          <w:lang w:val="en-US"/>
+        </w:rPr>
+        <w:t>philipine</w:t>
+      </w:r>
+      <w:proofErr w:type="spellEnd"/>
+    </w:p>
+    <w:p>
+      <w:pPr>
+        <w:rPr>
+          <w:lang w:val="en-US"/>
+        </w:rPr>
+      </w:pPr>
+      <w:r>
+        <w:rPr>
+          <w:lang w:val="en-US"/>
+        </w:rPr>
+        <w:t xml:space="preserve">s), (SELECT SUM(NGDP) FROM </w:t>
+      </w:r>
+      <w:proofErr w:type="spellStart"/>
+      <w:r>
+        <w:rPr>
+          <w:lang w:val="en-US"/>
+        </w:rPr>
+        <w:t>philipines</w:t>
+      </w:r>
+      <w:proofErr w:type="spellEnd"/>
+      <w:r>
+        <w:rPr>
+          <w:lang w:val="en-US"/>
+        </w:rPr>
+        <w:t>), (SELECT SUM(</w:t>
+      </w:r>
+      <w:proofErr w:type="spellStart"/>
+      <w:r>
+        <w:rPr>
+          <w:lang w:val="en-US"/>
+        </w:rPr>
+        <w:t>GDP_pc</w:t>
+      </w:r>
+      <w:proofErr w:type="spellEnd"/>
+      <w:r>
+        <w:rPr>
+          <w:lang w:val="en-US"/>
+        </w:rPr>
+        <w:t xml:space="preserve">) FROM </w:t>
+      </w:r>
+      <w:proofErr w:type="spellStart"/>
+      <w:r>
+        <w:rPr>
+          <w:lang w:val="en-US"/>
+        </w:rPr>
+        <w:t>philipines</w:t>
+      </w:r>
+      <w:proofErr w:type="spellEnd"/>
+      <w:r>
+        <w:rPr>
+          <w:lang w:val="en-US"/>
+        </w:rPr>
+        <w:t xml:space="preserve">), (SELECT SUM(Inflation) FROM </w:t>
+      </w:r>
+      <w:proofErr w:type="spellStart"/>
+      <w:r>
+        <w:rPr>
+          <w:lang w:val="en-US"/>
+        </w:rPr>
+        <w:t>philipines</w:t>
+      </w:r>
+      <w:proofErr w:type="spellEnd"/>
+      <w:r>
+        <w:rPr>
+          <w:lang w:val="en-US"/>
+        </w:rPr>
+        <w:t>),</w:t>
+      </w:r>
+    </w:p>
+    <w:p>
+      <w:pPr>
+        <w:rPr>
+          <w:lang w:val="en-US"/>
+        </w:rPr>
+      </w:pPr>
+      <w:r>
+        <w:rPr>
+          <w:lang w:val="en-US"/>
+        </w:rPr>
+        <w:t xml:space="preserve"> (SELECT SUM(</w:t>
+      </w:r>
+      <w:proofErr w:type="spellStart"/>
+      <w:r>
+        <w:rPr>
+          <w:lang w:val="en-US"/>
+        </w:rPr>
+        <w:t>Unemployment_Rate</w:t>
+      </w:r>
+      <w:proofErr w:type="spellEnd"/>
+      <w:r>
+        <w:rPr>
+          <w:lang w:val="en-US"/>
+        </w:rPr>
+        <w:t xml:space="preserve">) FROM </w:t>
+      </w:r>
+      <w:proofErr w:type="spellStart"/>
+      <w:r>
+        <w:rPr>
+          <w:lang w:val="en-US"/>
+        </w:rPr>
+        <w:t>philipines</w:t>
+      </w:r>
+      <w:proofErr w:type="spellEnd"/>
+      <w:r>
+        <w:rPr>
+          <w:lang w:val="en-US"/>
+        </w:rPr>
+        <w:t>), (SELECT SUM(</w:t>
+      </w:r>
+      <w:proofErr w:type="spellStart"/>
+      <w:r>
+        <w:rPr>
+          <w:lang w:val="en-US"/>
+        </w:rPr>
+        <w:t>Net_LB</w:t>
+      </w:r>
+      <w:proofErr w:type="spellEnd"/>
+      <w:r>
+        <w:rPr>
+          <w:lang w:val="en-US"/>
+        </w:rPr>
+        <w:t xml:space="preserve">) FROM </w:t>
+      </w:r>
+      <w:proofErr w:type="spellStart"/>
+      <w:r>
+        <w:rPr>
+          <w:lang w:val="en-US"/>
+        </w:rPr>
+        <w:t>philipines</w:t>
+      </w:r>
+      <w:proofErr w:type="spellEnd"/>
+      <w:r>
+        <w:rPr>
+          <w:lang w:val="en-US"/>
+        </w:rPr>
+        <w:t>), (SELECT SUM(</w:t>
+      </w:r>
+      <w:proofErr w:type="spellStart"/>
+      <w:r>
+        <w:rPr>
+          <w:lang w:val="en-US"/>
+        </w:rPr>
+        <w:t>Account_Balance</w:t>
+      </w:r>
+      <w:proofErr w:type="spellEnd"/>
+      <w:r>
+        <w:rPr>
+          <w:lang w:val="en-US"/>
+        </w:rPr>
+        <w:t>) F</w:t>
+      </w:r>
+    </w:p>
+    <w:p>
+      <w:pPr>
+        <w:rPr>
+          <w:lang w:val="en-US"/>
+        </w:rPr>
+      </w:pPr>
+      <w:r>
+        <w:rPr>
+          <w:lang w:val="en-US"/>
+        </w:rPr>
+        <w:t xml:space="preserve">ROM </w:t>
+      </w:r>
+      <w:proofErr w:type="spellStart"/>
+      <w:r>
+        <w:rPr>
+          <w:lang w:val="en-US"/>
+        </w:rPr>
+        <w:t>philipines</w:t>
+      </w:r>
+      <w:proofErr w:type="spellEnd"/>
+      <w:r>
+        <w:rPr>
+          <w:lang w:val="en-US"/>
+        </w:rPr>
+        <w:t>)</w:t>
+      </w:r>
+      <w:proofErr w:type="gramStart"/>
+      <w:r>
+        <w:rPr>
+          <w:lang w:val="en-US"/>
+        </w:rPr>
+        <w:t>);</w:t>
+      </w:r>
+      <w:proofErr w:type="gramEnd"/>
+    </w:p>
+    <w:p>
+      <w:pPr>
+        <w:rPr>
+          <w:lang w:val="en-US"/>
+        </w:rPr>
+      </w:pPr>
+      <w:r>
+        <w:rPr>
+          <w:lang w:val="en-US"/>
+        </w:rPr>
+        <w:t>Query OK, 1 row affected (0.11 sec)</w:t>
+      </w:r>
+    </w:p>
+    <w:p>
+      <w:pPr>
+        <w:rPr>
+          <w:lang w:val="en-US"/>
+        </w:rPr>
+      </w:pPr>
+    </w:p>
+    <w:p>
+      <w:pPr>
+        <w:rPr>
+          <w:lang w:val="en-US"/>
+        </w:rPr>
+      </w:pPr>
+      <w:proofErr w:type="spellStart"/>
+      <w:r>
+        <w:rPr>
+          <w:lang w:val="en-US"/>
+        </w:rPr>
+        <w:t>mysql</w:t>
+      </w:r>
+      <w:proofErr w:type="spellEnd"/>
+      <w:r>
+        <w:rPr>
+          <w:lang w:val="en-US"/>
+        </w:rPr>
+        <w:t xml:space="preserve">&gt; INSERT INTO summary </w:t>
+      </w:r>
+      <w:proofErr w:type="gramStart"/>
+      <w:r>
+        <w:rPr>
+          <w:lang w:val="en-US"/>
+        </w:rPr>
+        <w:t>VALUES(</w:t>
+      </w:r>
+      <w:proofErr w:type="gramEnd"/>
+      <w:r>
+        <w:rPr>
+          <w:lang w:val="en-US"/>
+        </w:rPr>
+        <w:t xml:space="preserve">'Singapore', (SELECT COUNT(Year) FROM </w:t>
+      </w:r>
+      <w:proofErr w:type="spellStart"/>
+      <w:r>
+        <w:rPr>
+          <w:lang w:val="en-US"/>
+        </w:rPr>
+        <w:t>singapore</w:t>
+      </w:r>
+      <w:proofErr w:type="spellEnd"/>
+      <w:r>
+        <w:rPr>
+          <w:lang w:val="en-US"/>
+        </w:rPr>
+        <w:t xml:space="preserve">), (SELECT SUM(RGDP) FROM </w:t>
+      </w:r>
+      <w:proofErr w:type="spellStart"/>
+      <w:r>
+        <w:rPr>
+          <w:lang w:val="en-US"/>
+        </w:rPr>
+        <w:t>singapore</w:t>
+      </w:r>
+      <w:proofErr w:type="spellEnd"/>
+      <w:r>
+        <w:rPr>
+          <w:lang w:val="en-US"/>
+        </w:rPr>
+        <w:t>),</w:t>
+      </w:r>
+    </w:p>
+    <w:p>
+      <w:pPr>
+        <w:rPr>
+          <w:lang w:val="en-US"/>
+        </w:rPr>
+      </w:pPr>
+      <w:r>
+        <w:rPr>
+          <w:lang w:val="en-US"/>
+        </w:rPr>
+        <w:t xml:space="preserve"> (SELECT SUM(NGDP) FROM </w:t>
+      </w:r>
+      <w:proofErr w:type="spellStart"/>
+      <w:r>
+        <w:rPr>
+          <w:lang w:val="en-US"/>
+        </w:rPr>
+        <w:t>singapore</w:t>
+      </w:r>
+      <w:proofErr w:type="spellEnd"/>
+      <w:r>
+        <w:rPr>
+          <w:lang w:val="en-US"/>
+        </w:rPr>
+        <w:t>), (SELECT SUM(</w:t>
+      </w:r>
+      <w:proofErr w:type="spellStart"/>
+      <w:r>
+        <w:rPr>
+          <w:lang w:val="en-US"/>
+        </w:rPr>
+        <w:t>GDP_pc</w:t>
+      </w:r>
+      <w:proofErr w:type="spellEnd"/>
+      <w:r>
+        <w:rPr>
+          <w:lang w:val="en-US"/>
+        </w:rPr>
+        <w:t xml:space="preserve">) FROM </w:t>
+      </w:r>
+      <w:proofErr w:type="spellStart"/>
+      <w:r>
+        <w:rPr>
+          <w:lang w:val="en-US"/>
+        </w:rPr>
+        <w:t>singapore</w:t>
+      </w:r>
+      <w:proofErr w:type="spellEnd"/>
+      <w:r>
+        <w:rPr>
+          <w:lang w:val="en-US"/>
+        </w:rPr>
+        <w:t xml:space="preserve">), (SELECT SUM(Inflation) FROM </w:t>
+      </w:r>
+      <w:proofErr w:type="spellStart"/>
+      <w:r>
+        <w:rPr>
+          <w:lang w:val="en-US"/>
+        </w:rPr>
+        <w:t>singapore</w:t>
+      </w:r>
+      <w:proofErr w:type="spellEnd"/>
+      <w:r>
+        <w:rPr>
+          <w:lang w:val="en-US"/>
+        </w:rPr>
+        <w:t>), (SELE</w:t>
+      </w:r>
+    </w:p>
+    <w:p>
+      <w:pPr>
+        <w:rPr>
+          <w:lang w:val="en-US"/>
+        </w:rPr>
+      </w:pPr>
+      <w:r>
+        <w:rPr>
+          <w:lang w:val="en-US"/>
+        </w:rPr>
+        <w:t>CT SUM(</w:t>
+      </w:r>
+      <w:proofErr w:type="spellStart"/>
+      <w:r>
+        <w:rPr>
+          <w:lang w:val="en-US"/>
+        </w:rPr>
+        <w:t>Unemployment_Rate</w:t>
+      </w:r>
+      <w:proofErr w:type="spellEnd"/>
+      <w:r>
+        <w:rPr>
+          <w:lang w:val="en-US"/>
+        </w:rPr>
+        <w:t xml:space="preserve">) FROM </w:t>
+      </w:r>
+      <w:proofErr w:type="spellStart"/>
+      <w:r>
+        <w:rPr>
+          <w:lang w:val="en-US"/>
+        </w:rPr>
+        <w:t>singapore</w:t>
+      </w:r>
+      <w:proofErr w:type="spellEnd"/>
+      <w:r>
+        <w:rPr>
+          <w:lang w:val="en-US"/>
+        </w:rPr>
+        <w:t>), (SELECT SUM(</w:t>
+      </w:r>
+      <w:proofErr w:type="spellStart"/>
+      <w:r>
+        <w:rPr>
+          <w:lang w:val="en-US"/>
+        </w:rPr>
+        <w:t>Net_LB</w:t>
+      </w:r>
+      <w:proofErr w:type="spellEnd"/>
+      <w:r>
+        <w:rPr>
+          <w:lang w:val="en-US"/>
+        </w:rPr>
+        <w:t xml:space="preserve">) FROM </w:t>
+      </w:r>
+      <w:proofErr w:type="spellStart"/>
+      <w:r>
+        <w:rPr>
+          <w:lang w:val="en-US"/>
+        </w:rPr>
+        <w:t>singapore</w:t>
+      </w:r>
+      <w:proofErr w:type="spellEnd"/>
+      <w:r>
+        <w:rPr>
+          <w:lang w:val="en-US"/>
+        </w:rPr>
+        <w:t>), (SELECT SUM(</w:t>
+      </w:r>
+      <w:proofErr w:type="spellStart"/>
+      <w:r>
+        <w:rPr>
+          <w:lang w:val="en-US"/>
+        </w:rPr>
+        <w:t>Account_Balance</w:t>
+      </w:r>
+      <w:proofErr w:type="spellEnd"/>
+      <w:r>
+        <w:rPr>
+          <w:lang w:val="en-US"/>
+        </w:rPr>
+        <w:t>) FROM sing</w:t>
+      </w:r>
+    </w:p>
+    <w:p>
+      <w:pPr>
+        <w:rPr>
+          <w:lang w:val="en-US"/>
+        </w:rPr>
+      </w:pPr>
+      <w:proofErr w:type="spellStart"/>
+      <w:r>
+        <w:rPr>
+          <w:lang w:val="en-US"/>
+        </w:rPr>
+        <w:t>apore</w:t>
+      </w:r>
+      <w:proofErr w:type="spellEnd"/>
+      <w:r>
+        <w:rPr>
+          <w:lang w:val="en-US"/>
+        </w:rPr>
+        <w:t>)</w:t>
+      </w:r>
+      <w:proofErr w:type="gramStart"/>
+      <w:r>
+        <w:rPr>
+          <w:lang w:val="en-US"/>
+        </w:rPr>
+        <w:t>);</w:t>
+      </w:r>
+      <w:proofErr w:type="gramEnd"/>
+    </w:p>
+    <w:p>
+      <w:pPr>
+        <w:rPr>
+          <w:lang w:val="en-US"/>
+        </w:rPr>
+      </w:pPr>
+      <w:r>
+        <w:rPr>
+          <w:lang w:val="en-US"/>
+        </w:rPr>
+        <w:t>Query OK, 1 row affected (0.18 sec)</w:t>
+      </w:r>
+    </w:p>
+    <w:p>
+      <w:pPr>
+        <w:rPr>
+          <w:lang w:val="en-US"/>
+        </w:rPr>
+      </w:pPr>
+    </w:p>
+    <w:p>
+      <w:pPr>
+        <w:rPr>
+          <w:lang w:val="en-US"/>
+        </w:rPr>
+      </w:pPr>
+      <w:proofErr w:type="spellStart"/>
+      <w:r>
+        <w:rPr>
+          <w:lang w:val="en-US"/>
+        </w:rPr>
+        <w:t>mysql</w:t>
+      </w:r>
+      <w:proofErr w:type="spellEnd"/>
+      <w:r>
+        <w:rPr>
+          <w:lang w:val="en-US"/>
+        </w:rPr>
+        <w:t xml:space="preserve">&gt; INSERT INTO summary </w:t>
+      </w:r>
+      <w:proofErr w:type="gramStart"/>
+      <w:r>
+        <w:rPr>
+          <w:lang w:val="en-US"/>
+        </w:rPr>
+        <w:t>VALUES(</w:t>
+      </w:r>
+      <w:proofErr w:type="gramEnd"/>
+      <w:r>
+        <w:rPr>
+          <w:lang w:val="en-US"/>
+        </w:rPr>
+        <w:t xml:space="preserve">'Thailand', (SELECT COUNT(Year) FROM </w:t>
+      </w:r>
+      <w:proofErr w:type="spellStart"/>
+      <w:r>
+        <w:rPr>
+          <w:lang w:val="en-US"/>
+        </w:rPr>
+        <w:t>thailand</w:t>
+      </w:r>
+      <w:proofErr w:type="spellEnd"/>
+      <w:r>
+        <w:rPr>
+          <w:lang w:val="en-US"/>
+        </w:rPr>
+        <w:t xml:space="preserve">), (SELECT SUM(RGDP) FROM </w:t>
+      </w:r>
+      <w:proofErr w:type="spellStart"/>
+      <w:r>
+        <w:rPr>
+          <w:lang w:val="en-US"/>
+        </w:rPr>
+        <w:t>thailand</w:t>
+      </w:r>
+      <w:proofErr w:type="spellEnd"/>
+      <w:r>
+        <w:rPr>
+          <w:lang w:val="en-US"/>
+        </w:rPr>
+        <w:t>), (S</w:t>
+      </w:r>
+    </w:p>
+    <w:p>
+      <w:pPr>
+        <w:rPr>
+          <w:lang w:val="en-US"/>
+        </w:rPr>
+      </w:pPr>
+      <w:r>
+        <w:rPr>
+          <w:lang w:val="en-US"/>
+        </w:rPr>
+        <w:lastRenderedPageBreak/>
+        <w:t xml:space="preserve">ELECT SUM(NGDP) FROM </w:t>
+      </w:r>
+      <w:proofErr w:type="spellStart"/>
+      <w:r>
+        <w:rPr>
+          <w:lang w:val="en-US"/>
+        </w:rPr>
+        <w:t>thailand</w:t>
+      </w:r>
+      <w:proofErr w:type="spellEnd"/>
+      <w:r>
+        <w:rPr>
+          <w:lang w:val="en-US"/>
+        </w:rPr>
+        <w:t>), (SELECT SUM(</w:t>
+      </w:r>
+      <w:proofErr w:type="spellStart"/>
+      <w:r>
+        <w:rPr>
+          <w:lang w:val="en-US"/>
+        </w:rPr>
+        <w:t>GDP_pc</w:t>
+      </w:r>
+      <w:proofErr w:type="spellEnd"/>
+      <w:r>
+        <w:rPr>
+          <w:lang w:val="en-US"/>
+        </w:rPr>
+        <w:t xml:space="preserve">) FROM </w:t>
+      </w:r>
+      <w:proofErr w:type="spellStart"/>
+      <w:r>
+        <w:rPr>
+          <w:lang w:val="en-US"/>
+        </w:rPr>
+        <w:t>thailand</w:t>
+      </w:r>
+      <w:proofErr w:type="spellEnd"/>
+      <w:r>
+        <w:rPr>
+          <w:lang w:val="en-US"/>
+        </w:rPr>
+        <w:t xml:space="preserve">), (SELECT SUM(Inflation) FROM </w:t>
+      </w:r>
+      <w:proofErr w:type="spellStart"/>
+      <w:r>
+        <w:rPr>
+          <w:lang w:val="en-US"/>
+        </w:rPr>
+        <w:t>thailand</w:t>
+      </w:r>
+      <w:proofErr w:type="spellEnd"/>
+      <w:r>
+        <w:rPr>
+          <w:lang w:val="en-US"/>
+        </w:rPr>
+        <w:t>), (SELECT SUM</w:t>
+      </w:r>
+    </w:p>
+    <w:p>
+      <w:pPr>
+        <w:rPr>
+          <w:lang w:val="en-US"/>
+        </w:rPr>
+      </w:pPr>
+      <w:r>
+        <w:rPr>
+          <w:lang w:val="en-US"/>
+        </w:rPr>
+        <w:t>(</w:t>
+      </w:r>
+      <w:proofErr w:type="spellStart"/>
+      <w:r>
+        <w:rPr>
+          <w:lang w:val="en-US"/>
+        </w:rPr>
+        <w:t>Unemployment_Rate</w:t>
+      </w:r>
+      <w:proofErr w:type="spellEnd"/>
+      <w:r>
+        <w:rPr>
+          <w:lang w:val="en-US"/>
+        </w:rPr>
+        <w:t xml:space="preserve">) FROM </w:t>
+      </w:r>
+      <w:proofErr w:type="spellStart"/>
+      <w:r>
+        <w:rPr>
+          <w:lang w:val="en-US"/>
+        </w:rPr>
+        <w:t>thailand</w:t>
+      </w:r>
+      <w:proofErr w:type="spellEnd"/>
+      <w:r>
+        <w:rPr>
+          <w:lang w:val="en-US"/>
+        </w:rPr>
+        <w:t>), (SELECT SUM(</w:t>
+      </w:r>
+      <w:proofErr w:type="spellStart"/>
+      <w:r>
+        <w:rPr>
+          <w:lang w:val="en-US"/>
+        </w:rPr>
+        <w:t>Net_LB</w:t>
+      </w:r>
+      <w:proofErr w:type="spellEnd"/>
+      <w:r>
+        <w:rPr>
+          <w:lang w:val="en-US"/>
+        </w:rPr>
+        <w:t xml:space="preserve">) FROM </w:t>
+      </w:r>
+      <w:proofErr w:type="spellStart"/>
+      <w:r>
+        <w:rPr>
+          <w:lang w:val="en-US"/>
+        </w:rPr>
+        <w:t>thailand</w:t>
+      </w:r>
+      <w:proofErr w:type="spellEnd"/>
+      <w:r>
+        <w:rPr>
+          <w:lang w:val="en-US"/>
+        </w:rPr>
+        <w:t>), (SELECT SUM(</w:t>
+      </w:r>
+      <w:proofErr w:type="spellStart"/>
+      <w:r>
+        <w:rPr>
+          <w:lang w:val="en-US"/>
+        </w:rPr>
+        <w:t>Account_Balance</w:t>
+      </w:r>
+      <w:proofErr w:type="spellEnd"/>
+      <w:r>
+        <w:rPr>
+          <w:lang w:val="en-US"/>
+        </w:rPr>
+        <w:t xml:space="preserve">) FROM </w:t>
+      </w:r>
+      <w:proofErr w:type="spellStart"/>
+      <w:r>
+        <w:rPr>
+          <w:lang w:val="en-US"/>
+        </w:rPr>
+        <w:t>thailand</w:t>
+      </w:r>
+      <w:proofErr w:type="spellEnd"/>
+      <w:r>
+        <w:rPr>
+          <w:lang w:val="en-US"/>
+        </w:rPr>
+        <w:t>)</w:t>
+      </w:r>
+      <w:proofErr w:type="gramStart"/>
+      <w:r>
+        <w:rPr>
+          <w:lang w:val="en-US"/>
+        </w:rPr>
+        <w:t>);</w:t>
+      </w:r>
+      <w:proofErr w:type="gramEnd"/>
+    </w:p>
+    <w:p>
+      <w:pPr>
+        <w:rPr>
+          <w:lang w:val="en-US"/>
+        </w:rPr>
+      </w:pPr>
+      <w:r>
+        <w:rPr>
+          <w:lang w:val="en-US"/>
+        </w:rPr>
+        <w:t>Query OK, 1 row affected (0.16 sec)</w:t>
+      </w:r>
+    </w:p>
+    <w:p>
+      <w:pPr>
+        <w:rPr>
+          <w:lang w:val="en-US"/>
+        </w:rPr>
+      </w:pPr>
+    </w:p>
+    <w:p>
+      <w:pPr>
+        <w:rPr>
+          <w:lang w:val="en-US"/>
+        </w:rPr>
+      </w:pPr>
+      <w:proofErr w:type="spellStart"/>
+      <w:r>
+        <w:rPr>
+          <w:lang w:val="en-US"/>
+        </w:rPr>
+        <w:t>mysql</w:t>
+      </w:r>
+      <w:proofErr w:type="spellEnd"/>
+      <w:r>
+        <w:rPr>
+          <w:lang w:val="en-US"/>
+        </w:rPr>
+        <w:t xml:space="preserve">&gt; INSERT INTO summary </w:t>
+      </w:r>
+      <w:proofErr w:type="gramStart"/>
+      <w:r>
+        <w:rPr>
+          <w:lang w:val="en-US"/>
+        </w:rPr>
+        <w:t>VALUES(</w:t>
+      </w:r>
+      <w:proofErr w:type="gramEnd"/>
+      <w:r>
+        <w:rPr>
+          <w:lang w:val="en-US"/>
+        </w:rPr>
+        <w:t xml:space="preserve">'Vietnam', (SELECT COUNT(Year) FROM </w:t>
+      </w:r>
+      <w:proofErr w:type="spellStart"/>
+      <w:r>
+        <w:rPr>
+          <w:lang w:val="en-US"/>
+        </w:rPr>
+        <w:t>vietnam</w:t>
+      </w:r>
+      <w:proofErr w:type="spellEnd"/>
+      <w:r>
+        <w:rPr>
+          <w:lang w:val="en-US"/>
+        </w:rPr>
+        <w:t xml:space="preserve">), (SELECT SUM(RGDP) FROM </w:t>
+      </w:r>
+      <w:proofErr w:type="spellStart"/>
+      <w:r>
+        <w:rPr>
+          <w:lang w:val="en-US"/>
+        </w:rPr>
+        <w:t>vietnam</w:t>
+      </w:r>
+      <w:proofErr w:type="spellEnd"/>
+      <w:r>
+        <w:rPr>
+          <w:lang w:val="en-US"/>
+        </w:rPr>
+        <w:t>), (SELE</w:t>
+      </w:r>
+    </w:p>
+    <w:p>
+      <w:pPr>
+        <w:rPr>
+          <w:lang w:val="en-US"/>
+        </w:rPr>
+      </w:pPr>
+      <w:r>
+        <w:rPr>
+          <w:lang w:val="en-US"/>
+        </w:rPr>
+        <w:t xml:space="preserve">CT SUM(NGDP) FROM </w:t>
+      </w:r>
+      <w:proofErr w:type="spellStart"/>
+      <w:r>
+        <w:rPr>
+          <w:lang w:val="en-US"/>
+        </w:rPr>
+        <w:t>vietnam</w:t>
+      </w:r>
+      <w:proofErr w:type="spellEnd"/>
+      <w:r>
+        <w:rPr>
+          <w:lang w:val="en-US"/>
+        </w:rPr>
+        <w:t>), (SELECT SUM(</w:t>
+      </w:r>
+      <w:proofErr w:type="spellStart"/>
+      <w:r>
+        <w:rPr>
+          <w:lang w:val="en-US"/>
+        </w:rPr>
+        <w:t>GDP_pc</w:t>
+      </w:r>
+      <w:proofErr w:type="spellEnd"/>
+      <w:r>
+        <w:rPr>
+          <w:lang w:val="en-US"/>
+        </w:rPr>
+        <w:t xml:space="preserve">) FROM </w:t>
+      </w:r>
+      <w:proofErr w:type="spellStart"/>
+      <w:r>
+        <w:rPr>
+          <w:lang w:val="en-US"/>
+        </w:rPr>
+        <w:t>vietnam</w:t>
+      </w:r>
+      <w:proofErr w:type="spellEnd"/>
+      <w:r>
+        <w:rPr>
+          <w:lang w:val="en-US"/>
+        </w:rPr>
+        <w:t xml:space="preserve">), (SELECT SUM(Inflation) FROM </w:t>
+      </w:r>
+      <w:proofErr w:type="spellStart"/>
+      <w:r>
+        <w:rPr>
+          <w:lang w:val="en-US"/>
+        </w:rPr>
+        <w:t>vietnam</w:t>
+      </w:r>
+      <w:proofErr w:type="spellEnd"/>
+      <w:r>
+        <w:rPr>
+          <w:lang w:val="en-US"/>
+        </w:rPr>
+        <w:t xml:space="preserve">), (SELECT </w:t>
+      </w:r>
+      <w:proofErr w:type="gramStart"/>
+      <w:r>
+        <w:rPr>
+          <w:lang w:val="en-US"/>
+        </w:rPr>
+        <w:t>SUM(</w:t>
+      </w:r>
+      <w:proofErr w:type="spellStart"/>
+      <w:proofErr w:type="gramEnd"/>
+      <w:r>
+        <w:rPr>
+          <w:lang w:val="en-US"/>
+        </w:rPr>
+        <w:t>Unemp</w:t>
+      </w:r>
+      <w:proofErr w:type="spellEnd"/>
+    </w:p>
+    <w:p>
+      <w:pPr>
+        <w:rPr>
+          <w:lang w:val="en-US"/>
+        </w:rPr>
+      </w:pPr>
+      <w:proofErr w:type="spellStart"/>
+      <w:r>
+        <w:rPr>
+          <w:lang w:val="en-US"/>
+        </w:rPr>
+        <w:t>loyment_Rate</w:t>
+      </w:r>
+      <w:proofErr w:type="spellEnd"/>
+      <w:r>
+        <w:rPr>
+          <w:lang w:val="en-US"/>
+        </w:rPr>
+        <w:t xml:space="preserve">) FROM </w:t>
+      </w:r>
+      <w:proofErr w:type="spellStart"/>
+      <w:r>
+        <w:rPr>
+          <w:lang w:val="en-US"/>
+        </w:rPr>
+        <w:t>vietnam</w:t>
+      </w:r>
+      <w:proofErr w:type="spellEnd"/>
+      <w:r>
+        <w:rPr>
+          <w:lang w:val="en-US"/>
+        </w:rPr>
+        <w:t>), (SELECT SUM(</w:t>
+      </w:r>
+      <w:proofErr w:type="spellStart"/>
+      <w:r>
+        <w:rPr>
+          <w:lang w:val="en-US"/>
+        </w:rPr>
+        <w:t>Net_LB</w:t>
+      </w:r>
+      <w:proofErr w:type="spellEnd"/>
+      <w:r>
+        <w:rPr>
+          <w:lang w:val="en-US"/>
+        </w:rPr>
+        <w:t xml:space="preserve">) FROM </w:t>
+      </w:r>
+      <w:proofErr w:type="spellStart"/>
+      <w:r>
+        <w:rPr>
+          <w:lang w:val="en-US"/>
+        </w:rPr>
+        <w:t>vietnam</w:t>
+      </w:r>
+      <w:proofErr w:type="spellEnd"/>
+      <w:r>
+        <w:rPr>
+          <w:lang w:val="en-US"/>
+        </w:rPr>
+        <w:t>), (SELECT SUM(</w:t>
+      </w:r>
+      <w:proofErr w:type="spellStart"/>
+      <w:r>
+        <w:rPr>
+          <w:lang w:val="en-US"/>
+        </w:rPr>
+        <w:t>Account_Balance</w:t>
+      </w:r>
+      <w:proofErr w:type="spellEnd"/>
+      <w:r>
+        <w:rPr>
+          <w:lang w:val="en-US"/>
+        </w:rPr>
+        <w:t xml:space="preserve">) FROM </w:t>
+      </w:r>
+      <w:proofErr w:type="spellStart"/>
+      <w:r>
+        <w:rPr>
+          <w:lang w:val="en-US"/>
+        </w:rPr>
+        <w:t>vietnam</w:t>
+      </w:r>
+      <w:proofErr w:type="spellEnd"/>
+      <w:r>
+        <w:rPr>
+          <w:lang w:val="en-US"/>
+        </w:rPr>
+        <w:t>)</w:t>
+      </w:r>
+      <w:proofErr w:type="gramStart"/>
+      <w:r>
+        <w:rPr>
+          <w:lang w:val="en-US"/>
+        </w:rPr>
+        <w:t>);</w:t>
+      </w:r>
+      <w:proofErr w:type="gramEnd"/>
+    </w:p>
+    <w:p>
+      <w:pPr>
+        <w:rPr>
+          <w:lang w:val="en-US"/>
+        </w:rPr>
+      </w:pPr>
+      <w:r>
+        <w:rPr>
+          <w:lang w:val="en-US"/>
+        </w:rPr>
+        <w:t>Query OK, 1 row affected (0.42 sec)</w:t>
+      </w:r>
+    </w:p>
+    <w:p>
+      <w:pPr>
+        <w:rPr>
+          <w:lang w:val="en-US"/>
+        </w:rPr>
+      </w:pPr>
+    </w:p>
+    <w:p>
+      <w:pPr>
+        <w:rPr>
+          <w:lang w:val="en-US"/>
+        </w:rPr>
+      </w:pPr>
+      <w:proofErr w:type="spellStart"/>
+      <w:r>
+        <w:rPr>
+          <w:lang w:val="en-US"/>
+        </w:rPr>
+        <w:t>mysql</w:t>
+      </w:r>
+      <w:proofErr w:type="spellEnd"/>
+      <w:r>
+        <w:rPr>
+          <w:lang w:val="en-US"/>
+        </w:rPr>
+        <w:t xml:space="preserve">&gt; select * from </w:t>
+      </w:r>
+      <w:proofErr w:type="gramStart"/>
+      <w:r>
+        <w:rPr>
+          <w:lang w:val="en-US"/>
+        </w:rPr>
+        <w:t>summary;</w:t>
+      </w:r>
+      <w:proofErr w:type="gramEnd"/>
+    </w:p>
+    <w:p>
+      <w:pPr>
+        <w:rPr>
+          <w:lang w:val="en-US"/>
+        </w:rPr>
+      </w:pPr>
+      <w:r>
+        <w:rPr>
+          <w:lang w:val="en-US"/>
+        </w:rPr>
+        <w:t>+------------+-------------+----------+------------+------------+---------------+------------------+------------+-----</w:t>
+      </w:r>
+    </w:p>
+    <w:p>
+      <w:pPr>
+        <w:rPr>
+          <w:lang w:val="en-US"/>
+        </w:rPr>
+      </w:pPr>
+      <w:r>
+        <w:rPr>
+          <w:lang w:val="en-US"/>
+        </w:rPr>
+        <w:t>----------------+</w:t>
+      </w:r>
+    </w:p>
+    <w:p>
+      <w:pPr>
+        <w:rPr>
+          <w:lang w:val="en-US"/>
+        </w:rPr>
+      </w:pPr>
+      <w:r>
+        <w:rPr>
+          <w:lang w:val="en-US"/>
+        </w:rPr>
+        <w:t xml:space="preserve">| Country    | </w:t>
+      </w:r>
+      <w:proofErr w:type="spellStart"/>
+      <w:r>
+        <w:rPr>
+          <w:lang w:val="en-US"/>
+        </w:rPr>
+        <w:t>Years_count</w:t>
+      </w:r>
+      <w:proofErr w:type="spellEnd"/>
+      <w:r>
+        <w:rPr>
+          <w:lang w:val="en-US"/>
+        </w:rPr>
+        <w:t xml:space="preserve"> | </w:t>
+      </w:r>
+      <w:proofErr w:type="spellStart"/>
+      <w:r>
+        <w:rPr>
+          <w:lang w:val="en-US"/>
+        </w:rPr>
+        <w:t>RGDP_sum</w:t>
+      </w:r>
+      <w:proofErr w:type="spellEnd"/>
+      <w:r>
+        <w:rPr>
+          <w:lang w:val="en-US"/>
+        </w:rPr>
+        <w:t xml:space="preserve"> | </w:t>
+      </w:r>
+      <w:proofErr w:type="spellStart"/>
+      <w:r>
+        <w:rPr>
+          <w:lang w:val="en-US"/>
+        </w:rPr>
+        <w:t>NGDP_sum</w:t>
+      </w:r>
+      <w:proofErr w:type="spellEnd"/>
+      <w:r>
+        <w:rPr>
+          <w:lang w:val="en-US"/>
+        </w:rPr>
+        <w:t xml:space="preserve">   | </w:t>
+      </w:r>
+      <w:proofErr w:type="spellStart"/>
+      <w:r>
+        <w:rPr>
+          <w:lang w:val="en-US"/>
+        </w:rPr>
+        <w:t>GDP_pc_sum</w:t>
+      </w:r>
+      <w:proofErr w:type="spellEnd"/>
+      <w:r>
+        <w:rPr>
+          <w:lang w:val="en-US"/>
+        </w:rPr>
+        <w:t xml:space="preserve"> | </w:t>
+      </w:r>
+      <w:proofErr w:type="spellStart"/>
+      <w:r>
+        <w:rPr>
+          <w:lang w:val="en-US"/>
+        </w:rPr>
+        <w:t>Inflation_sum</w:t>
+      </w:r>
+      <w:proofErr w:type="spellEnd"/>
+      <w:r>
+        <w:rPr>
+          <w:lang w:val="en-US"/>
+        </w:rPr>
+        <w:t xml:space="preserve"> | </w:t>
+      </w:r>
+      <w:proofErr w:type="spellStart"/>
+      <w:r>
+        <w:rPr>
+          <w:lang w:val="en-US"/>
+        </w:rPr>
+        <w:t>Unemployment_sum</w:t>
+      </w:r>
+      <w:proofErr w:type="spellEnd"/>
+      <w:r>
+        <w:rPr>
+          <w:lang w:val="en-US"/>
+        </w:rPr>
+        <w:t xml:space="preserve"> | </w:t>
+      </w:r>
+      <w:proofErr w:type="spellStart"/>
+      <w:r>
+        <w:rPr>
+          <w:lang w:val="en-US"/>
+        </w:rPr>
+        <w:t>Net_LB_sum</w:t>
+      </w:r>
+      <w:proofErr w:type="spellEnd"/>
+      <w:r>
+        <w:rPr>
+          <w:lang w:val="en-US"/>
+        </w:rPr>
+        <w:t xml:space="preserve"> | </w:t>
+      </w:r>
+      <w:proofErr w:type="spellStart"/>
+      <w:r>
+        <w:rPr>
+          <w:lang w:val="en-US"/>
+        </w:rPr>
+        <w:t>Acco</w:t>
+      </w:r>
+      <w:proofErr w:type="spellEnd"/>
+    </w:p>
+    <w:p>
+      <w:pPr>
+        <w:rPr>
+          <w:lang w:val="en-US"/>
+        </w:rPr>
+      </w:pPr>
+      <w:proofErr w:type="spellStart"/>
+      <w:r>
+        <w:rPr>
+          <w:lang w:val="en-US"/>
+        </w:rPr>
+        <w:t>unt_Balance_sum</w:t>
+      </w:r>
+      <w:proofErr w:type="spellEnd"/>
+      <w:r>
+        <w:rPr>
+          <w:lang w:val="en-US"/>
+        </w:rPr>
+        <w:t xml:space="preserve"> |</w:t>
+      </w:r>
+    </w:p>
+    <w:p>
+      <w:pPr>
+        <w:rPr>
+          <w:lang w:val="en-US"/>
+        </w:rPr>
+      </w:pPr>
+      <w:r>
+        <w:rPr>
+          <w:lang w:val="en-US"/>
+        </w:rPr>
+        <w:t>+------------+-------------+----------+------------+------------+---------------+------------------+------------+-----</w:t>
+      </w:r>
+    </w:p>
+    <w:p>
+      <w:pPr>
+        <w:rPr>
+          <w:lang w:val="en-US"/>
+        </w:rPr>
+      </w:pPr>
+      <w:r>
+        <w:rPr>
+          <w:lang w:val="en-US"/>
+        </w:rPr>
+        <w:t>----------------+</w:t>
+      </w:r>
+    </w:p>
+    <w:p>
+      <w:pPr>
+        <w:rPr>
+          <w:lang w:val="en-US"/>
+        </w:rPr>
+      </w:pPr>
+      <w:r>
+        <w:rPr>
+          <w:lang w:val="en-US"/>
+        </w:rPr>
+        <w:t xml:space="preserve">| </w:t>
+      </w:r>
+      <w:proofErr w:type="gramStart"/>
+      <w:r>
+        <w:rPr>
+          <w:lang w:val="en-US"/>
+        </w:rPr>
+        <w:t>Australia  |</w:t>
+      </w:r>
+      <w:proofErr w:type="gramEnd"/>
+      <w:r>
+        <w:rPr>
+          <w:lang w:val="en-US"/>
+        </w:rPr>
+        <w:t xml:space="preserve">          23 |  61.1220 |  21754.560 |     26.195 |        57.603 |          133.237 |    -43.883 |</w:t>
+      </w:r>
+    </w:p>
+    <w:p>
+      <w:pPr>
+        <w:rPr>
+          <w:lang w:val="en-US"/>
+        </w:rPr>
+      </w:pPr>
+      <w:r>
+        <w:rPr>
+          <w:lang w:val="en-US"/>
+        </w:rPr>
+        <w:t xml:space="preserve">        -87.178 |</w:t>
+      </w:r>
+    </w:p>
+    <w:p>
+      <w:pPr>
+        <w:rPr>
+          <w:lang w:val="en-US"/>
+        </w:rPr>
+      </w:pPr>
+      <w:r>
+        <w:rPr>
+          <w:lang w:val="en-US"/>
+        </w:rPr>
+        <w:t xml:space="preserve">| Brunei     |          23 </w:t>
+      </w:r>
+      <w:proofErr w:type="gramStart"/>
+      <w:r>
+        <w:rPr>
+          <w:lang w:val="en-US"/>
+        </w:rPr>
+        <w:t>|  26.9450</w:t>
+      </w:r>
+      <w:proofErr w:type="gramEnd"/>
+      <w:r>
+        <w:rPr>
+          <w:lang w:val="en-US"/>
+        </w:rPr>
+        <w:t xml:space="preserve"> |    696.890 |    -10.389 |         7.157 |           95.164 |     36.143 |</w:t>
+      </w:r>
+    </w:p>
+    <w:p>
+      <w:pPr>
+        <w:rPr>
+          <w:lang w:val="en-US"/>
+        </w:rPr>
+      </w:pPr>
+      <w:r>
+        <w:rPr>
+          <w:lang w:val="en-US"/>
+        </w:rPr>
+        <w:t xml:space="preserve">        650.868 |</w:t>
+      </w:r>
+    </w:p>
+    <w:p>
+      <w:pPr>
+        <w:rPr>
+          <w:lang w:val="en-US"/>
+        </w:rPr>
+      </w:pPr>
+      <w:r>
+        <w:rPr>
+          <w:lang w:val="en-US"/>
+        </w:rPr>
+        <w:t>| Cambodia   |          23 | 172.0700 |    935.490 |    132.090 |        84.270 |             NULL |    -55.429 |</w:t>
+      </w:r>
+    </w:p>
+    <w:p>
+      <w:pPr>
+        <w:rPr>
+          <w:lang w:val="en-US"/>
+        </w:rPr>
+      </w:pPr>
+      <w:r>
+        <w:rPr>
+          <w:lang w:val="en-US"/>
+        </w:rPr>
+        <w:t xml:space="preserve">       -170.329 |</w:t>
+      </w:r>
+    </w:p>
+    <w:p>
+      <w:pPr>
+        <w:rPr>
+          <w:lang w:val="en-US"/>
+        </w:rPr>
+      </w:pPr>
+      <w:r>
+        <w:rPr>
+          <w:lang w:val="en-US"/>
+        </w:rPr>
+        <w:t>| China      |          23 | 198.2910 | 322231.640 |    185.162 |        50.436 |           91.050 |    -63.495 |</w:t>
+      </w:r>
+    </w:p>
+    <w:p>
+      <w:pPr>
+        <w:rPr>
+          <w:lang w:val="en-US"/>
+        </w:rPr>
+      </w:pPr>
+      <w:r>
+        <w:rPr>
+          <w:lang w:val="en-US"/>
+        </w:rPr>
+        <w:t xml:space="preserve">         72.697 |</w:t>
+      </w:r>
+    </w:p>
+    <w:p>
+      <w:pPr>
+        <w:rPr>
+          <w:lang w:val="en-US"/>
+        </w:rPr>
+      </w:pPr>
+      <w:r>
+        <w:rPr>
+          <w:lang w:val="en-US"/>
+        </w:rPr>
+        <w:t xml:space="preserve">| </w:t>
+      </w:r>
+      <w:proofErr w:type="gramStart"/>
+      <w:r>
+        <w:rPr>
+          <w:lang w:val="en-US"/>
+        </w:rPr>
+        <w:t>Indonesia  |</w:t>
+      </w:r>
+      <w:proofErr w:type="gramEnd"/>
+      <w:r>
+        <w:rPr>
+          <w:lang w:val="en-US"/>
+        </w:rPr>
+        <w:t xml:space="preserve">          23 | 116.4250 |  50478.280 |     85.041 |       141.321 |          169.460 |    -36.706 |</w:t>
+      </w:r>
+    </w:p>
+    <w:p>
+      <w:pPr>
+        <w:rPr>
+          <w:lang w:val="en-US"/>
+        </w:rPr>
+      </w:pPr>
+      <w:r>
+        <w:rPr>
+          <w:lang w:val="en-US"/>
+        </w:rPr>
+        <w:t xml:space="preserve">          1.781 |</w:t>
+      </w:r>
+    </w:p>
+    <w:p>
+      <w:pPr>
+        <w:rPr>
+          <w:lang w:val="en-US"/>
+        </w:rPr>
+      </w:pPr>
+      <w:r>
+        <w:rPr>
+          <w:lang w:val="en-US"/>
+        </w:rPr>
+        <w:t xml:space="preserve">| Japan      |          23 </w:t>
+      </w:r>
+      <w:proofErr w:type="gramStart"/>
+      <w:r>
+        <w:rPr>
+          <w:lang w:val="en-US"/>
+        </w:rPr>
+        <w:t>|  15.6980</w:t>
+      </w:r>
+      <w:proofErr w:type="gramEnd"/>
+      <w:r>
+        <w:rPr>
+          <w:lang w:val="en-US"/>
+        </w:rPr>
+        <w:t xml:space="preserve"> | 104717.250 |     16.540 |         1.971 |           92.140 |   -136.052 |</w:t>
+      </w:r>
+    </w:p>
+    <w:p>
+      <w:pPr>
+        <w:rPr>
+          <w:lang w:val="en-US"/>
+        </w:rPr>
+      </w:pPr>
+      <w:r>
+        <w:rPr>
+          <w:lang w:val="en-US"/>
+        </w:rPr>
+        <w:lastRenderedPageBreak/>
+        <w:t xml:space="preserve">         65.061 |</w:t>
+      </w:r>
+    </w:p>
+    <w:p>
+      <w:pPr>
+        <w:rPr>
+          <w:lang w:val="en-US"/>
+        </w:rPr>
+      </w:pPr>
+      <w:r>
+        <w:rPr>
+          <w:lang w:val="en-US"/>
+        </w:rPr>
+        <w:t>| Lao        |          23 | 152.2680 |    703.400 |    114.216 |       215.723 |             NULL |    -75.990 |</w:t>
+      </w:r>
+    </w:p>
+    <w:p>
+      <w:pPr>
+        <w:rPr>
+          <w:lang w:val="en-US"/>
+        </w:rPr>
+      </w:pPr>
+      <w:r>
+        <w:rPr>
+          <w:lang w:val="en-US"/>
+        </w:rPr>
+        <w:t xml:space="preserve">       -307.520 |</w:t>
+      </w:r>
+    </w:p>
+    <w:p>
+      <w:pPr>
+        <w:rPr>
+          <w:lang w:val="en-US"/>
+        </w:rPr>
+      </w:pPr>
+      <w:r>
+        <w:rPr>
+          <w:lang w:val="en-US"/>
+        </w:rPr>
+        <w:t xml:space="preserve">| Malaysia   |          23 | 114.0260 </w:t>
+      </w:r>
+      <w:proofErr w:type="gramStart"/>
+      <w:r>
+        <w:rPr>
+          <w:lang w:val="en-US"/>
+        </w:rPr>
+        <w:t>|  14895.000</w:t>
+      </w:r>
+      <w:proofErr w:type="gramEnd"/>
+      <w:r>
+        <w:rPr>
+          <w:lang w:val="en-US"/>
+        </w:rPr>
+        <w:t xml:space="preserve"> |     72.109 |        48.145 |           78.200 |    -81.559 |</w:t>
+      </w:r>
+    </w:p>
+    <w:p>
+      <w:pPr>
+        <w:rPr>
+          <w:lang w:val="en-US"/>
+        </w:rPr>
+      </w:pPr>
+      <w:r>
+        <w:rPr>
+          <w:lang w:val="en-US"/>
+        </w:rPr>
+        <w:t xml:space="preserve">        182.593 |</w:t>
+      </w:r>
+    </w:p>
+    <w:p>
+      <w:pPr>
+        <w:rPr>
+          <w:lang w:val="en-US"/>
+        </w:rPr>
+      </w:pPr>
+      <w:r>
+        <w:rPr>
+          <w:lang w:val="en-US"/>
+        </w:rPr>
+        <w:t>| Myanmar    |          23 | 198.2500 |   4360.130 |    177.826 |       232.535 |           92.000 |    -83.475 |</w:t>
+      </w:r>
+    </w:p>
+    <w:p>
+      <w:pPr>
+        <w:rPr>
+          <w:lang w:val="en-US"/>
+        </w:rPr>
+      </w:pPr>
+      <w:r>
+        <w:rPr>
+          <w:lang w:val="en-US"/>
+        </w:rPr>
+        <w:t xml:space="preserve">        -51.323 |</w:t>
+      </w:r>
+    </w:p>
+    <w:p>
+      <w:pPr>
+        <w:rPr>
+          <w:lang w:val="en-US"/>
+        </w:rPr>
+      </w:pPr>
+      <w:r>
+        <w:rPr>
+          <w:lang w:val="en-US"/>
+        </w:rPr>
+        <w:t xml:space="preserve">| </w:t>
+      </w:r>
+      <w:proofErr w:type="spellStart"/>
+      <w:r>
+        <w:rPr>
+          <w:lang w:val="en-US"/>
+        </w:rPr>
+        <w:t>New_Zeland</w:t>
+      </w:r>
+      <w:proofErr w:type="spellEnd"/>
+      <w:r>
+        <w:rPr>
+          <w:lang w:val="en-US"/>
+        </w:rPr>
+        <w:t xml:space="preserve"> |          23 </w:t>
+      </w:r>
+      <w:proofErr w:type="gramStart"/>
+      <w:r>
+        <w:rPr>
+          <w:lang w:val="en-US"/>
+        </w:rPr>
+        <w:t>|  62.0370</w:t>
+      </w:r>
+      <w:proofErr w:type="gramEnd"/>
+      <w:r>
+        <w:rPr>
+          <w:lang w:val="en-US"/>
+        </w:rPr>
+        <w:t xml:space="preserve"> |   3283.050 |     33.475 |        46.083 |          122.962 |      3.406 |</w:t>
+      </w:r>
+    </w:p>
+    <w:p>
+      <w:pPr>
+        <w:rPr>
+          <w:lang w:val="en-US"/>
+        </w:rPr>
+      </w:pPr>
+      <w:r>
+        <w:rPr>
+          <w:lang w:val="en-US"/>
+        </w:rPr>
+        <w:t xml:space="preserve">        -86.923 |</w:t>
+      </w:r>
+    </w:p>
+    <w:p>
+      <w:pPr>
+        <w:rPr>
+          <w:lang w:val="en-US"/>
+        </w:rPr>
+      </w:pPr>
+      <w:r>
+        <w:rPr>
+          <w:lang w:val="en-US"/>
+        </w:rPr>
+        <w:t xml:space="preserve">| </w:t>
+      </w:r>
+      <w:proofErr w:type="spellStart"/>
+      <w:r>
+        <w:rPr>
+          <w:lang w:val="en-US"/>
+        </w:rPr>
+        <w:t>Philipines</w:t>
+      </w:r>
+      <w:proofErr w:type="spellEnd"/>
+      <w:r>
+        <w:rPr>
+          <w:lang w:val="en-US"/>
+        </w:rPr>
+        <w:t xml:space="preserve"> |          23 | 118.8670 </w:t>
+      </w:r>
+      <w:proofErr w:type="gramStart"/>
+      <w:r>
+        <w:rPr>
+          <w:lang w:val="en-US"/>
+        </w:rPr>
+        <w:t>|  13440.420</w:t>
+      </w:r>
+      <w:proofErr w:type="gramEnd"/>
+      <w:r>
+        <w:rPr>
+          <w:lang w:val="en-US"/>
+        </w:rPr>
+        <w:t xml:space="preserve"> |     77.783 |        92.504 |          182.675 |    -36.146 |</w:t>
+      </w:r>
+    </w:p>
+    <w:p>
+      <w:pPr>
+        <w:rPr>
+          <w:lang w:val="en-US"/>
+        </w:rPr>
+      </w:pPr>
+      <w:r>
+        <w:rPr>
+          <w:lang w:val="en-US"/>
+        </w:rPr>
+        <w:t xml:space="preserve">         22.416 |</w:t>
+      </w:r>
+    </w:p>
+    <w:p>
+      <w:pPr>
+        <w:rPr>
+          <w:lang w:val="en-US"/>
+        </w:rPr>
+      </w:pPr>
+      <w:r>
+        <w:rPr>
+          <w:lang w:val="en-US"/>
+        </w:rPr>
+        <w:t xml:space="preserve">| </w:t>
+      </w:r>
+      <w:proofErr w:type="gramStart"/>
+      <w:r>
+        <w:rPr>
+          <w:lang w:val="en-US"/>
+        </w:rPr>
+        <w:t>Singapore  |</w:t>
+      </w:r>
+      <w:proofErr w:type="gramEnd"/>
+      <w:r>
+        <w:rPr>
+          <w:lang w:val="en-US"/>
+        </w:rPr>
+        <w:t xml:space="preserve">          23 | 107.6730 |   8508.390 |     66.697 |        32.818 |           57.475 |     80.569 |</w:t>
+      </w:r>
+    </w:p>
+    <w:p>
+      <w:pPr>
+        <w:rPr>
+          <w:lang w:val="en-US"/>
+        </w:rPr>
+      </w:pPr>
+      <w:r>
+        <w:rPr>
+          <w:lang w:val="en-US"/>
+        </w:rPr>
+        <w:t xml:space="preserve">        423.696 |</w:t>
+      </w:r>
+    </w:p>
+    <w:p>
+      <w:pPr>
+        <w:rPr>
+          <w:lang w:val="en-US"/>
+        </w:rPr>
+      </w:pPr>
+      <w:r>
+        <w:rPr>
+          <w:lang w:val="en-US"/>
+        </w:rPr>
+        <w:t xml:space="preserve">| Thailand   |          23 </w:t>
+      </w:r>
+      <w:proofErr w:type="gramStart"/>
+      <w:r>
+        <w:rPr>
+          <w:lang w:val="en-US"/>
+        </w:rPr>
+        <w:t>|  83.5480</w:t>
+      </w:r>
+      <w:proofErr w:type="gramEnd"/>
+      <w:r>
+        <w:rPr>
+          <w:lang w:val="en-US"/>
+        </w:rPr>
+        <w:t xml:space="preserve"> |  20757.630 |     71.951 |        39.987 |           29.069 |    -21.096 |</w:t>
+      </w:r>
+    </w:p>
+    <w:p>
+      <w:pPr>
+        <w:rPr>
+          <w:lang w:val="en-US"/>
+        </w:rPr>
+      </w:pPr>
+      <w:r>
+        <w:rPr>
+          <w:lang w:val="en-US"/>
+        </w:rPr>
+        <w:t xml:space="preserve">         96.446 |</w:t>
+      </w:r>
+    </w:p>
+    <w:p>
+      <w:pPr>
+        <w:rPr>
+          <w:lang w:val="en-US"/>
+        </w:rPr>
+      </w:pPr>
+      <w:r>
+        <w:rPr>
+          <w:lang w:val="en-US"/>
+        </w:rPr>
+        <w:t xml:space="preserve">| Vietnam    |          23 | 148.1070 </w:t>
+      </w:r>
+      <w:proofErr w:type="gramStart"/>
+      <w:r>
+        <w:rPr>
+          <w:lang w:val="en-US"/>
+        </w:rPr>
+        <w:t>|  12626.040</w:t>
+      </w:r>
+      <w:proofErr w:type="gramEnd"/>
+      <w:r>
+        <w:rPr>
+          <w:lang w:val="en-US"/>
+        </w:rPr>
+        <w:t xml:space="preserve"> |    121.188 |       138.585 |           88.533 |    -63.211 |</w:t>
+      </w:r>
+    </w:p>
+    <w:p>
+      <w:pPr>
+        <w:rPr>
+          <w:lang w:val="en-US"/>
+        </w:rPr>
+      </w:pPr>
+      <w:r>
+        <w:rPr>
+          <w:lang w:val="en-US"/>
+        </w:rPr>
+        <w:t xml:space="preserve">         -6.302 |</w:t>
+      </w:r>
+    </w:p>
+    <w:p>
+      <w:pPr>
+        <w:rPr>
+          <w:lang w:val="en-US"/>
+        </w:rPr>
+      </w:pPr>
+      <w:r>
+        <w:rPr>
+          <w:lang w:val="en-US"/>
+        </w:rPr>
+        <w:t>+------------+-------------+----------+------------+------------+---------------+------------------+------------+-----</w:t>
+      </w:r>
+    </w:p>
+    <w:p>
+      <w:pPr>
+        <w:rPr>
+          <w:lang w:val="en-US"/>
+        </w:rPr>
+      </w:pPr>
+      <w:r>
+        <w:rPr>
+          <w:lang w:val="en-US"/>
+        </w:rPr>
+        <w:t>----------------+</w:t>
+      </w:r>
+    </w:p>
+    <w:p>
+      <w:pPr>
+        <w:rPr>
+          <w:lang w:val="en-US"/>
+        </w:rPr>
+      </w:pPr>
+      <w:r>
+        <w:rPr>
+          <w:lang w:val="en-US"/>
+        </w:rPr>
+        <w:t>14 rows in set (0.00 sec)</w:t>
+      </w:r>
+    </w:p>
+    <w:p>
+      <w:pPr>
+        <w:rPr>
+          <w:lang w:val="en-US"/>
+        </w:rPr>
+      </w:pPr>
+    </w:p>
+    <w:p>
+      <w:proofErr w:type="spellStart"/>
+      <w:r>
+        <w:t>mysql</w:t>
+      </w:r>
+      <w:proofErr w:type="spellEnd"/>
+      <w:r>
+        <w:t>&gt;</w:t>
+      </w:r>
     </w:p>
     <w:p>
       <w:pPr>

</xml_diff>